<commit_message>
Correções dos artefatos de MCU
Correções realizadas com base nos pontos destacados na avaliação feita
pelo professor Rubens
</commit_message>
<xml_diff>
--- a/2.Análise/2.1.Modelo de Caso de Uso - MCU/Descrição casos de uso - PS-2017-2-ES-LocacaoVeiculo.docx
+++ b/2.Análise/2.1.Modelo de Caso de Uso - MCU/Descrição casos de uso - PS-2017-2-ES-LocacaoVeiculo.docx
@@ -16,50 +16,78 @@
           <w:sz w:val="32"/>
           <w:szCs w:val="32"/>
         </w:rPr>
-        <w:t>Descrição Casos de Us</w:t>
-      </w:r>
+        <w:t xml:space="preserve">Descrição Casos de Uso - </w:t>
+      </w:r>
+      <w:r>
+        <w:rPr>
+          <w:b/>
+          <w:sz w:val="32"/>
+          <w:szCs w:val="32"/>
+        </w:rPr>
+        <w:t>PS-2017-2-ES-LocacaoVeiculo</w:t>
+      </w:r>
+    </w:p>
+    <w:p>
+      <w:pPr>
+        <w:rPr>
+          <w:b/>
+        </w:rPr>
+      </w:pPr>
+    </w:p>
+    <w:p>
+      <w:r>
+        <w:rPr>
+          <w:b/>
+        </w:rPr>
+        <w:t>Descrição dos Atores</w:t>
+      </w:r>
+    </w:p>
+    <w:p>
+      <w:pPr>
+        <w:rPr>
+          <w:b/>
+        </w:rPr>
+      </w:pPr>
+    </w:p>
+    <w:p>
+      <w:r>
+        <w:rPr>
+          <w:b/>
+          <w:bCs/>
+        </w:rPr>
+        <w:t>Usuário</w:t>
+      </w:r>
+      <w:r>
+        <w:t>: Individuo responsável por gerir os dados contidos no sistema e efetuar as operações de locações de veículos.</w:t>
+      </w:r>
+    </w:p>
+    <w:p/>
+    <w:p>
+      <w:r>
+        <w:rPr>
+          <w:b/>
+          <w:bCs/>
+        </w:rPr>
+        <w:t>Cliente:</w:t>
+      </w:r>
+      <w:r>
+        <w:t xml:space="preserve"> Individuo que busca a locadora e solicita um veículo para locação e realiza o pagamento do serviço.</w:t>
+      </w:r>
+    </w:p>
+    <w:p/>
+    <w:p>
+      <w:pPr>
+        <w:rPr>
+          <w:b/>
+        </w:rPr>
+      </w:pPr>
       <w:bookmarkStart w:id="0" w:name="_GoBack"/>
       <w:bookmarkEnd w:id="0"/>
       <w:r>
         <w:rPr>
-          <w:sz w:val="32"/>
-          <w:szCs w:val="32"/>
-        </w:rPr>
-        <w:t xml:space="preserve">o - </w:t>
-      </w:r>
-      <w:r>
-        <w:rPr>
-          <w:b/>
-          <w:sz w:val="32"/>
-          <w:szCs w:val="32"/>
-        </w:rPr>
-        <w:t>PS-2017-2-ES-LocacaoVeiculo</w:t>
-      </w:r>
-    </w:p>
-    <w:p>
-      <w:pPr>
-        <w:rPr>
-          <w:b/>
-        </w:rPr>
-      </w:pPr>
-    </w:p>
-    <w:p>
-      <w:pPr>
-        <w:rPr>
-          <w:b/>
-        </w:rPr>
-      </w:pPr>
-      <w:r>
-        <w:rPr>
-          <w:b/>
-        </w:rPr>
-        <w:t xml:space="preserve">CSU1 </w:t>
-      </w:r>
-      <w:r>
-        <w:rPr>
-          <w:b/>
-        </w:rPr>
-        <w:t>- Avaliar cliente</w:t>
+          <w:b/>
+        </w:rPr>
+        <w:t>CSU1 - Avaliar cliente</w:t>
       </w:r>
     </w:p>
     <w:p>
@@ -76,7 +104,12 @@
         <w:t>Atores:</w:t>
       </w:r>
       <w:r>
-        <w:t xml:space="preserve"> Sistema</w:t>
+        <w:t xml:space="preserve"> </w:t>
+      </w:r>
+      <w:bookmarkStart w:id="1" w:name="__DdeLink__294_1261029374"/>
+      <w:bookmarkEnd w:id="1"/>
+      <w:r>
+        <w:t>Usuário</w:t>
       </w:r>
     </w:p>
     <w:p>
@@ -87,18 +120,18 @@
         <w:t xml:space="preserve">Descrição: </w:t>
       </w:r>
       <w:r>
-        <w:t>O</w:t>
-      </w:r>
-      <w:r>
-        <w:t xml:space="preserve"> sistema deverá realizar uma verificação interna se o cliente está inadimplente com a empresa, através de informações de locações anteriores. Um alerta visual deve ser gerado para o usuário ao tentar solicitar uma nova locação para aquele cliente.</w:t>
-      </w:r>
-    </w:p>
-    <w:p>
-      <w:r>
-        <w:t>Uma segu</w:t>
-      </w:r>
-      <w:r>
-        <w:t>nda etapa de avaliação do cliente, é realizada uma análise junto ao SPC e SERASA. Se negativado, a locadora não deve aceitar pagamentos através de cheque, gerando um alerta visual para o usuário ao tentar confirmar o pagamento através de cheque.</w:t>
+        <w:t>O sistema deverá realizar uma verificação interna se o cliente está inadimplente com a empresa, através de informações de locações anteriores. Um alerta visua</w:t>
+      </w:r>
+      <w:r>
+        <w:t>l deve ser gerado para o usuário ao tentar solicitar uma nova locação para aquele cliente.</w:t>
+      </w:r>
+    </w:p>
+    <w:p>
+      <w:r>
+        <w:t>Uma segunda etapa de avaliação do cliente, é realizada uma análise junto ao SPC e SERASA. Se negativado, a locadora não deve aceitar pagamentos através de cheque, ge</w:t>
+      </w:r>
+      <w:r>
+        <w:t>rando um alerta visual para o usuário ao tentar confirmar o pagamento através de cheque.</w:t>
       </w:r>
     </w:p>
     <w:p/>
@@ -112,19 +145,7 @@
         <w:rPr>
           <w:b/>
         </w:rPr>
-        <w:t xml:space="preserve">CSU2 </w:t>
-      </w:r>
-      <w:r>
-        <w:rPr>
-          <w:b/>
-        </w:rPr>
-        <w:t>- Cal</w:t>
-      </w:r>
-      <w:r>
-        <w:rPr>
-          <w:b/>
-        </w:rPr>
-        <w:t>cular custo de locação</w:t>
+        <w:t>CSU2 - Calcular custo de locação</w:t>
       </w:r>
     </w:p>
     <w:p>
@@ -140,7 +161,7 @@
         <w:t>Atores:</w:t>
       </w:r>
       <w:r>
-        <w:t xml:space="preserve"> Sistema</w:t>
+        <w:t xml:space="preserve"> Usuário</w:t>
       </w:r>
     </w:p>
     <w:p>
@@ -151,10 +172,10 @@
         <w:t xml:space="preserve">Descrição: </w:t>
       </w:r>
       <w:r>
-        <w:t>O cálculo do custo de locação é gerado através de uma expressão base, mas sofre variações de cobrança percentuais em seu preço base e varia de acordo com o tipo do veículo, experiência do motorista escolh</w:t>
-      </w:r>
-      <w:r>
-        <w:t>ido e o período desde a última locação realizada pelo cliente.</w:t>
+        <w:t>O cálculo do custo de locação é gerado através de uma expressão base, mas sofre variações de cobrança pe</w:t>
+      </w:r>
+      <w:r>
+        <w:t>rcentuais em seu preço base e varia de acordo com o tipo do veículo, experiência do motorista escolhido e o período desde a última locação realizada pelo cliente.</w:t>
       </w:r>
     </w:p>
     <w:p>
@@ -213,7 +234,10 @@
         <w:contextualSpacing/>
       </w:pPr>
       <w:r>
-        <w:t>Custo pelo tipo do veículo:</w:t>
+        <w:t>C</w:t>
+      </w:r>
+      <w:r>
+        <w:t>usto pelo tipo do veículo:</w:t>
       </w:r>
     </w:p>
     <w:p>
@@ -226,18 +250,22 @@
     </w:p>
     <w:tbl>
       <w:tblPr>
-        <w:tblStyle w:val="a"/>
         <w:tblW w:w="9029" w:type="dxa"/>
-        <w:tblInd w:w="100" w:type="dxa"/>
+        <w:tblInd w:w="82" w:type="dxa"/>
         <w:tblBorders>
-          <w:top w:val="single" w:sz="8" w:space="0" w:color="000000"/>
-          <w:left w:val="single" w:sz="8" w:space="0" w:color="000000"/>
-          <w:bottom w:val="single" w:sz="8" w:space="0" w:color="000000"/>
-          <w:right w:val="single" w:sz="8" w:space="0" w:color="000000"/>
-          <w:insideH w:val="single" w:sz="8" w:space="0" w:color="000000"/>
-          <w:insideV w:val="single" w:sz="8" w:space="0" w:color="000000"/>
+          <w:top w:val="single" w:sz="8" w:space="0" w:color="000001"/>
+          <w:left w:val="single" w:sz="8" w:space="0" w:color="000001"/>
+          <w:bottom w:val="single" w:sz="8" w:space="0" w:color="000001"/>
+          <w:right w:val="single" w:sz="8" w:space="0" w:color="000001"/>
+          <w:insideH w:val="single" w:sz="8" w:space="0" w:color="000001"/>
+          <w:insideV w:val="single" w:sz="8" w:space="0" w:color="000001"/>
         </w:tblBorders>
-        <w:tblLayout w:type="fixed"/>
+        <w:tblCellMar>
+          <w:top w:w="100" w:type="dxa"/>
+          <w:left w:w="90" w:type="dxa"/>
+          <w:bottom w:w="100" w:type="dxa"/>
+          <w:right w:w="100" w:type="dxa"/>
+        </w:tblCellMar>
         <w:tblLook w:val="0600" w:firstRow="0" w:lastRow="0" w:firstColumn="0" w:lastColumn="0" w:noHBand="1" w:noVBand="1"/>
       </w:tblPr>
       <w:tblGrid>
@@ -250,12 +278,15 @@
         <w:tc>
           <w:tcPr>
             <w:tcW w:w="2310" w:type="dxa"/>
-            <w:shd w:val="clear" w:color="auto" w:fill="auto"/>
-            <w:tcMar>
-              <w:top w:w="100" w:type="dxa"/>
-              <w:left w:w="100" w:type="dxa"/>
-              <w:bottom w:w="100" w:type="dxa"/>
-              <w:right w:w="100" w:type="dxa"/>
+            <w:tcBorders>
+              <w:top w:val="single" w:sz="8" w:space="0" w:color="000001"/>
+              <w:left w:val="single" w:sz="8" w:space="0" w:color="000001"/>
+              <w:bottom w:val="single" w:sz="8" w:space="0" w:color="000001"/>
+              <w:right w:val="single" w:sz="8" w:space="0" w:color="000001"/>
+            </w:tcBorders>
+            <w:shd w:val="clear" w:color="auto" w:fill="auto"/>
+            <w:tcMar>
+              <w:left w:w="90" w:type="dxa"/>
             </w:tcMar>
           </w:tcPr>
           <w:p>
@@ -272,12 +303,15 @@
         <w:tc>
           <w:tcPr>
             <w:tcW w:w="2160" w:type="dxa"/>
-            <w:shd w:val="clear" w:color="auto" w:fill="auto"/>
-            <w:tcMar>
-              <w:top w:w="100" w:type="dxa"/>
-              <w:left w:w="100" w:type="dxa"/>
-              <w:bottom w:w="100" w:type="dxa"/>
-              <w:right w:w="100" w:type="dxa"/>
+            <w:tcBorders>
+              <w:top w:val="single" w:sz="8" w:space="0" w:color="000001"/>
+              <w:left w:val="single" w:sz="8" w:space="0" w:color="000001"/>
+              <w:bottom w:val="single" w:sz="8" w:space="0" w:color="000001"/>
+              <w:right w:val="single" w:sz="8" w:space="0" w:color="000001"/>
+            </w:tcBorders>
+            <w:shd w:val="clear" w:color="auto" w:fill="auto"/>
+            <w:tcMar>
+              <w:left w:w="90" w:type="dxa"/>
             </w:tcMar>
           </w:tcPr>
           <w:p>
@@ -300,12 +334,15 @@
         <w:tc>
           <w:tcPr>
             <w:tcW w:w="2279" w:type="dxa"/>
-            <w:shd w:val="clear" w:color="auto" w:fill="auto"/>
-            <w:tcMar>
-              <w:top w:w="100" w:type="dxa"/>
-              <w:left w:w="100" w:type="dxa"/>
-              <w:bottom w:w="100" w:type="dxa"/>
-              <w:right w:w="100" w:type="dxa"/>
+            <w:tcBorders>
+              <w:top w:val="single" w:sz="8" w:space="0" w:color="000001"/>
+              <w:left w:val="single" w:sz="8" w:space="0" w:color="000001"/>
+              <w:bottom w:val="single" w:sz="8" w:space="0" w:color="000001"/>
+              <w:right w:val="single" w:sz="8" w:space="0" w:color="000001"/>
+            </w:tcBorders>
+            <w:shd w:val="clear" w:color="auto" w:fill="auto"/>
+            <w:tcMar>
+              <w:left w:w="90" w:type="dxa"/>
             </w:tcMar>
           </w:tcPr>
           <w:p>
@@ -328,12 +365,15 @@
         <w:tc>
           <w:tcPr>
             <w:tcW w:w="2279" w:type="dxa"/>
-            <w:shd w:val="clear" w:color="auto" w:fill="auto"/>
-            <w:tcMar>
-              <w:top w:w="100" w:type="dxa"/>
-              <w:left w:w="100" w:type="dxa"/>
-              <w:bottom w:w="100" w:type="dxa"/>
-              <w:right w:w="100" w:type="dxa"/>
+            <w:tcBorders>
+              <w:top w:val="single" w:sz="8" w:space="0" w:color="000001"/>
+              <w:left w:val="single" w:sz="8" w:space="0" w:color="000001"/>
+              <w:bottom w:val="single" w:sz="8" w:space="0" w:color="000001"/>
+              <w:right w:val="single" w:sz="8" w:space="0" w:color="000001"/>
+            </w:tcBorders>
+            <w:shd w:val="clear" w:color="auto" w:fill="auto"/>
+            <w:tcMar>
+              <w:left w:w="90" w:type="dxa"/>
             </w:tcMar>
           </w:tcPr>
           <w:p>
@@ -358,12 +398,15 @@
         <w:tc>
           <w:tcPr>
             <w:tcW w:w="2310" w:type="dxa"/>
-            <w:shd w:val="clear" w:color="auto" w:fill="auto"/>
-            <w:tcMar>
-              <w:top w:w="100" w:type="dxa"/>
-              <w:left w:w="100" w:type="dxa"/>
-              <w:bottom w:w="100" w:type="dxa"/>
-              <w:right w:w="100" w:type="dxa"/>
+            <w:tcBorders>
+              <w:top w:val="single" w:sz="8" w:space="0" w:color="000001"/>
+              <w:left w:val="single" w:sz="8" w:space="0" w:color="000001"/>
+              <w:bottom w:val="single" w:sz="8" w:space="0" w:color="000001"/>
+              <w:right w:val="single" w:sz="8" w:space="0" w:color="000001"/>
+            </w:tcBorders>
+            <w:shd w:val="clear" w:color="auto" w:fill="auto"/>
+            <w:tcMar>
+              <w:left w:w="90" w:type="dxa"/>
             </w:tcMar>
           </w:tcPr>
           <w:p>
@@ -386,12 +429,15 @@
         <w:tc>
           <w:tcPr>
             <w:tcW w:w="2160" w:type="dxa"/>
-            <w:shd w:val="clear" w:color="auto" w:fill="auto"/>
-            <w:tcMar>
-              <w:top w:w="100" w:type="dxa"/>
-              <w:left w:w="100" w:type="dxa"/>
-              <w:bottom w:w="100" w:type="dxa"/>
-              <w:right w:w="100" w:type="dxa"/>
+            <w:tcBorders>
+              <w:top w:val="single" w:sz="8" w:space="0" w:color="000001"/>
+              <w:left w:val="single" w:sz="8" w:space="0" w:color="000001"/>
+              <w:bottom w:val="single" w:sz="8" w:space="0" w:color="000001"/>
+              <w:right w:val="single" w:sz="8" w:space="0" w:color="000001"/>
+            </w:tcBorders>
+            <w:shd w:val="clear" w:color="auto" w:fill="auto"/>
+            <w:tcMar>
+              <w:left w:w="90" w:type="dxa"/>
             </w:tcMar>
           </w:tcPr>
           <w:p>
@@ -408,12 +454,15 @@
         <w:tc>
           <w:tcPr>
             <w:tcW w:w="2279" w:type="dxa"/>
-            <w:shd w:val="clear" w:color="auto" w:fill="auto"/>
-            <w:tcMar>
-              <w:top w:w="100" w:type="dxa"/>
-              <w:left w:w="100" w:type="dxa"/>
-              <w:bottom w:w="100" w:type="dxa"/>
-              <w:right w:w="100" w:type="dxa"/>
+            <w:tcBorders>
+              <w:top w:val="single" w:sz="8" w:space="0" w:color="000001"/>
+              <w:left w:val="single" w:sz="8" w:space="0" w:color="000001"/>
+              <w:bottom w:val="single" w:sz="8" w:space="0" w:color="000001"/>
+              <w:right w:val="single" w:sz="8" w:space="0" w:color="000001"/>
+            </w:tcBorders>
+            <w:shd w:val="clear" w:color="auto" w:fill="auto"/>
+            <w:tcMar>
+              <w:left w:w="90" w:type="dxa"/>
             </w:tcMar>
           </w:tcPr>
           <w:p>
@@ -430,12 +479,15 @@
         <w:tc>
           <w:tcPr>
             <w:tcW w:w="2279" w:type="dxa"/>
-            <w:shd w:val="clear" w:color="auto" w:fill="auto"/>
-            <w:tcMar>
-              <w:top w:w="100" w:type="dxa"/>
-              <w:left w:w="100" w:type="dxa"/>
-              <w:bottom w:w="100" w:type="dxa"/>
-              <w:right w:w="100" w:type="dxa"/>
+            <w:tcBorders>
+              <w:top w:val="single" w:sz="8" w:space="0" w:color="000001"/>
+              <w:left w:val="single" w:sz="8" w:space="0" w:color="000001"/>
+              <w:bottom w:val="single" w:sz="8" w:space="0" w:color="000001"/>
+              <w:right w:val="single" w:sz="8" w:space="0" w:color="000001"/>
+            </w:tcBorders>
+            <w:shd w:val="clear" w:color="auto" w:fill="auto"/>
+            <w:tcMar>
+              <w:left w:w="90" w:type="dxa"/>
             </w:tcMar>
           </w:tcPr>
           <w:p>
@@ -454,12 +506,15 @@
         <w:tc>
           <w:tcPr>
             <w:tcW w:w="2310" w:type="dxa"/>
-            <w:shd w:val="clear" w:color="auto" w:fill="auto"/>
-            <w:tcMar>
-              <w:top w:w="100" w:type="dxa"/>
-              <w:left w:w="100" w:type="dxa"/>
-              <w:bottom w:w="100" w:type="dxa"/>
-              <w:right w:w="100" w:type="dxa"/>
+            <w:tcBorders>
+              <w:top w:val="single" w:sz="8" w:space="0" w:color="000001"/>
+              <w:left w:val="single" w:sz="8" w:space="0" w:color="000001"/>
+              <w:bottom w:val="single" w:sz="8" w:space="0" w:color="000001"/>
+              <w:right w:val="single" w:sz="8" w:space="0" w:color="000001"/>
+            </w:tcBorders>
+            <w:shd w:val="clear" w:color="auto" w:fill="auto"/>
+            <w:tcMar>
+              <w:left w:w="90" w:type="dxa"/>
             </w:tcMar>
           </w:tcPr>
           <w:p>
@@ -482,12 +537,15 @@
         <w:tc>
           <w:tcPr>
             <w:tcW w:w="2160" w:type="dxa"/>
-            <w:shd w:val="clear" w:color="auto" w:fill="auto"/>
-            <w:tcMar>
-              <w:top w:w="100" w:type="dxa"/>
-              <w:left w:w="100" w:type="dxa"/>
-              <w:bottom w:w="100" w:type="dxa"/>
-              <w:right w:w="100" w:type="dxa"/>
+            <w:tcBorders>
+              <w:top w:val="single" w:sz="8" w:space="0" w:color="000001"/>
+              <w:left w:val="single" w:sz="8" w:space="0" w:color="000001"/>
+              <w:bottom w:val="single" w:sz="8" w:space="0" w:color="000001"/>
+              <w:right w:val="single" w:sz="8" w:space="0" w:color="000001"/>
+            </w:tcBorders>
+            <w:shd w:val="clear" w:color="auto" w:fill="auto"/>
+            <w:tcMar>
+              <w:left w:w="90" w:type="dxa"/>
             </w:tcMar>
           </w:tcPr>
           <w:p>
@@ -504,12 +562,15 @@
         <w:tc>
           <w:tcPr>
             <w:tcW w:w="2279" w:type="dxa"/>
-            <w:shd w:val="clear" w:color="auto" w:fill="auto"/>
-            <w:tcMar>
-              <w:top w:w="100" w:type="dxa"/>
-              <w:left w:w="100" w:type="dxa"/>
-              <w:bottom w:w="100" w:type="dxa"/>
-              <w:right w:w="100" w:type="dxa"/>
+            <w:tcBorders>
+              <w:top w:val="single" w:sz="8" w:space="0" w:color="000001"/>
+              <w:left w:val="single" w:sz="8" w:space="0" w:color="000001"/>
+              <w:bottom w:val="single" w:sz="8" w:space="0" w:color="000001"/>
+              <w:right w:val="single" w:sz="8" w:space="0" w:color="000001"/>
+            </w:tcBorders>
+            <w:shd w:val="clear" w:color="auto" w:fill="auto"/>
+            <w:tcMar>
+              <w:left w:w="90" w:type="dxa"/>
             </w:tcMar>
           </w:tcPr>
           <w:p>
@@ -523,12 +584,15 @@
         <w:tc>
           <w:tcPr>
             <w:tcW w:w="2279" w:type="dxa"/>
-            <w:shd w:val="clear" w:color="auto" w:fill="auto"/>
-            <w:tcMar>
-              <w:top w:w="100" w:type="dxa"/>
-              <w:left w:w="100" w:type="dxa"/>
-              <w:bottom w:w="100" w:type="dxa"/>
-              <w:right w:w="100" w:type="dxa"/>
+            <w:tcBorders>
+              <w:top w:val="single" w:sz="8" w:space="0" w:color="000001"/>
+              <w:left w:val="single" w:sz="8" w:space="0" w:color="000001"/>
+              <w:bottom w:val="single" w:sz="8" w:space="0" w:color="000001"/>
+              <w:right w:val="single" w:sz="8" w:space="0" w:color="000001"/>
+            </w:tcBorders>
+            <w:shd w:val="clear" w:color="auto" w:fill="auto"/>
+            <w:tcMar>
+              <w:left w:w="90" w:type="dxa"/>
             </w:tcMar>
           </w:tcPr>
           <w:p>
@@ -557,7 +621,7 @@
     </w:p>
     <w:p>
       <w:r>
-        <w:t>Se o motorista designado para locação do veículo tiver mais de 5 anos de cadastro na empresa, o custo do valor base é acrescido em 5%. Deve ser acrescido junto ao custo do tipo de veículo.</w:t>
+        <w:t>Se o motorista designado para locação do veículo tiver mais de 5 anos de cadastro na empresa, o custo do valor-base é acrescido em 5%. Deve ser acrescido junto ao custo do tipo de veículo.</w:t>
       </w:r>
     </w:p>
     <w:p/>
@@ -576,7 +640,10 @@
     </w:p>
     <w:p>
       <w:r>
-        <w:t>Se o cliente realizar uma segunda ou mais locações dentro do período de 15 dias, o preço base deve ser decrescido de 10%</w:t>
+        <w:t>Se</w:t>
+      </w:r>
+      <w:r>
+        <w:t xml:space="preserve"> o cliente realizar uma segunda ou mais locações dentro do período de 15 dias, o preço base deve ser decrescido de 10%</w:t>
       </w:r>
     </w:p>
     <w:p/>
@@ -590,13 +657,7 @@
         <w:rPr>
           <w:b/>
         </w:rPr>
-        <w:t xml:space="preserve">CSU3 </w:t>
-      </w:r>
-      <w:r>
-        <w:rPr>
-          <w:b/>
-        </w:rPr>
-        <w:t>- Gerar relatórios</w:t>
+        <w:t>CSU3 - Gerar relatórios</w:t>
       </w:r>
     </w:p>
     <w:p>
@@ -612,10 +673,7 @@
         <w:t>Atores:</w:t>
       </w:r>
       <w:r>
-        <w:t xml:space="preserve"> Sistema e u</w:t>
-      </w:r>
-      <w:r>
-        <w:t>suário</w:t>
+        <w:t xml:space="preserve"> Usuário</w:t>
       </w:r>
     </w:p>
     <w:p>
@@ -626,17 +684,13 @@
         <w:t xml:space="preserve">Descrição: </w:t>
       </w:r>
       <w:r>
-        <w:t>O sistema deve gerar relatórios de locações por veículo e por cliente, d</w:t>
-      </w:r>
-      <w:r>
-        <w:t xml:space="preserve">entro de um determinado período definido pelo usuário. Esse período é variável e determinado pelo usuário, podendo ser um resultado agendado para ser gerado posteriormente, ou gerar </w:t>
-      </w:r>
-      <w:r>
-        <w:lastRenderedPageBreak/>
-        <w:t xml:space="preserve">relatórios de períodos anteriores. São gerados dois relatórios diferentes </w:t>
-      </w:r>
-      <w:r>
-        <w:t>para cada análise de locação e um de visão geral junto com ambos os relatórios:</w:t>
+        <w:t>O sistema deve gerar relatórios de locações por veículo e por cliente, dentro de um</w:t>
+      </w:r>
+      <w:r>
+        <w:t xml:space="preserve"> determinado período definido pelo usuário. Esse período é variável e determinado pelo usuário, podendo ser um resultado agendado para ser gerado posteriormente, ou gerar relatórios de períodos anteriores. São gerados dois relatórios diferentes para cada a</w:t>
+      </w:r>
+      <w:r>
+        <w:t>nálise de locação e um de visão geral junto com ambos os relatórios:</w:t>
       </w:r>
     </w:p>
     <w:p/>
@@ -650,27 +704,31 @@
     </w:p>
     <w:tbl>
       <w:tblPr>
-        <w:tblStyle w:val="a0"/>
         <w:tblW w:w="9015" w:type="dxa"/>
-        <w:tblInd w:w="100" w:type="dxa"/>
+        <w:tblInd w:w="82" w:type="dxa"/>
         <w:tblBorders>
-          <w:top w:val="single" w:sz="8" w:space="0" w:color="000000"/>
-          <w:left w:val="single" w:sz="8" w:space="0" w:color="000000"/>
-          <w:bottom w:val="single" w:sz="8" w:space="0" w:color="000000"/>
-          <w:right w:val="single" w:sz="8" w:space="0" w:color="000000"/>
-          <w:insideH w:val="single" w:sz="8" w:space="0" w:color="000000"/>
-          <w:insideV w:val="single" w:sz="8" w:space="0" w:color="000000"/>
+          <w:top w:val="single" w:sz="8" w:space="0" w:color="000001"/>
+          <w:left w:val="single" w:sz="8" w:space="0" w:color="000001"/>
+          <w:bottom w:val="single" w:sz="8" w:space="0" w:color="000001"/>
+          <w:right w:val="single" w:sz="8" w:space="0" w:color="000001"/>
+          <w:insideH w:val="single" w:sz="8" w:space="0" w:color="000001"/>
+          <w:insideV w:val="single" w:sz="8" w:space="0" w:color="000001"/>
         </w:tblBorders>
-        <w:tblLayout w:type="fixed"/>
+        <w:tblCellMar>
+          <w:top w:w="100" w:type="dxa"/>
+          <w:left w:w="90" w:type="dxa"/>
+          <w:bottom w:w="100" w:type="dxa"/>
+          <w:right w:w="100" w:type="dxa"/>
+        </w:tblCellMar>
         <w:tblLook w:val="0600" w:firstRow="0" w:lastRow="0" w:firstColumn="0" w:lastColumn="0" w:noHBand="1" w:noVBand="1"/>
       </w:tblPr>
       <w:tblGrid>
-        <w:gridCol w:w="1380"/>
-        <w:gridCol w:w="1410"/>
-        <w:gridCol w:w="1380"/>
-        <w:gridCol w:w="1590"/>
-        <w:gridCol w:w="1635"/>
-        <w:gridCol w:w="1620"/>
+        <w:gridCol w:w="1261"/>
+        <w:gridCol w:w="1270"/>
+        <w:gridCol w:w="1187"/>
+        <w:gridCol w:w="1384"/>
+        <w:gridCol w:w="2318"/>
+        <w:gridCol w:w="1595"/>
       </w:tblGrid>
       <w:tr>
         <w:trPr>
@@ -679,12 +737,15 @@
         <w:tc>
           <w:tcPr>
             <w:tcW w:w="1380" w:type="dxa"/>
-            <w:shd w:val="clear" w:color="auto" w:fill="auto"/>
-            <w:tcMar>
-              <w:top w:w="100" w:type="dxa"/>
-              <w:left w:w="100" w:type="dxa"/>
-              <w:bottom w:w="100" w:type="dxa"/>
-              <w:right w:w="100" w:type="dxa"/>
+            <w:tcBorders>
+              <w:top w:val="single" w:sz="8" w:space="0" w:color="000001"/>
+              <w:left w:val="single" w:sz="8" w:space="0" w:color="000001"/>
+              <w:bottom w:val="single" w:sz="8" w:space="0" w:color="000001"/>
+              <w:right w:val="single" w:sz="8" w:space="0" w:color="000001"/>
+            </w:tcBorders>
+            <w:shd w:val="clear" w:color="auto" w:fill="auto"/>
+            <w:tcMar>
+              <w:left w:w="90" w:type="dxa"/>
             </w:tcMar>
           </w:tcPr>
           <w:p>
@@ -706,12 +767,15 @@
         <w:tc>
           <w:tcPr>
             <w:tcW w:w="1410" w:type="dxa"/>
-            <w:shd w:val="clear" w:color="auto" w:fill="auto"/>
-            <w:tcMar>
-              <w:top w:w="100" w:type="dxa"/>
-              <w:left w:w="100" w:type="dxa"/>
-              <w:bottom w:w="100" w:type="dxa"/>
-              <w:right w:w="100" w:type="dxa"/>
+            <w:tcBorders>
+              <w:top w:val="single" w:sz="8" w:space="0" w:color="000001"/>
+              <w:left w:val="single" w:sz="8" w:space="0" w:color="000001"/>
+              <w:bottom w:val="single" w:sz="8" w:space="0" w:color="000001"/>
+              <w:right w:val="single" w:sz="8" w:space="0" w:color="000001"/>
+            </w:tcBorders>
+            <w:shd w:val="clear" w:color="auto" w:fill="auto"/>
+            <w:tcMar>
+              <w:left w:w="90" w:type="dxa"/>
             </w:tcMar>
           </w:tcPr>
           <w:p>
@@ -733,75 +797,72 @@
         <w:tc>
           <w:tcPr>
             <w:tcW w:w="1380" w:type="dxa"/>
-            <w:shd w:val="clear" w:color="auto" w:fill="auto"/>
-            <w:tcMar>
-              <w:top w:w="100" w:type="dxa"/>
-              <w:left w:w="100" w:type="dxa"/>
-              <w:bottom w:w="100" w:type="dxa"/>
-              <w:right w:w="100" w:type="dxa"/>
-            </w:tcMar>
-          </w:tcPr>
-          <w:p>
-            <w:pPr>
-              <w:widowControl w:val="0"/>
-              <w:spacing w:line="240" w:lineRule="auto"/>
-            </w:pPr>
-            <w:r>
-              <w:rPr>
-                <w:b/>
-              </w:rPr>
-              <w:t xml:space="preserve">Lucro gerado no </w:t>
-            </w:r>
-            <w:r>
-              <w:rPr>
-                <w:b/>
-              </w:rPr>
-              <w:t>período</w:t>
+            <w:tcBorders>
+              <w:top w:val="single" w:sz="8" w:space="0" w:color="000001"/>
+              <w:left w:val="single" w:sz="8" w:space="0" w:color="000001"/>
+              <w:bottom w:val="single" w:sz="8" w:space="0" w:color="000001"/>
+              <w:right w:val="single" w:sz="8" w:space="0" w:color="000001"/>
+            </w:tcBorders>
+            <w:shd w:val="clear" w:color="auto" w:fill="auto"/>
+            <w:tcMar>
+              <w:left w:w="90" w:type="dxa"/>
+            </w:tcMar>
+          </w:tcPr>
+          <w:p>
+            <w:pPr>
+              <w:widowControl w:val="0"/>
+              <w:spacing w:line="240" w:lineRule="auto"/>
+            </w:pPr>
+            <w:r>
+              <w:rPr>
+                <w:b/>
+              </w:rPr>
+              <w:t>Lucro gerado no período</w:t>
             </w:r>
           </w:p>
         </w:tc>
         <w:tc>
           <w:tcPr>
             <w:tcW w:w="1590" w:type="dxa"/>
-            <w:shd w:val="clear" w:color="auto" w:fill="auto"/>
-            <w:tcMar>
-              <w:top w:w="100" w:type="dxa"/>
-              <w:left w:w="100" w:type="dxa"/>
-              <w:bottom w:w="100" w:type="dxa"/>
-              <w:right w:w="100" w:type="dxa"/>
-            </w:tcMar>
-          </w:tcPr>
-          <w:p>
-            <w:pPr>
-              <w:widowControl w:val="0"/>
-              <w:spacing w:line="240" w:lineRule="auto"/>
-              <w:rPr>
-                <w:b/>
-              </w:rPr>
-            </w:pPr>
-            <w:r>
-              <w:rPr>
-                <w:b/>
-              </w:rPr>
-              <w:t>Clientes que locaram esse veículo</w:t>
-            </w:r>
-            <w:r>
-              <w:rPr>
-                <w:b/>
-              </w:rPr>
-              <w:t xml:space="preserve"> no período</w:t>
+            <w:tcBorders>
+              <w:top w:val="single" w:sz="8" w:space="0" w:color="000001"/>
+              <w:left w:val="single" w:sz="8" w:space="0" w:color="000001"/>
+              <w:bottom w:val="single" w:sz="8" w:space="0" w:color="000001"/>
+              <w:right w:val="single" w:sz="8" w:space="0" w:color="000001"/>
+            </w:tcBorders>
+            <w:shd w:val="clear" w:color="auto" w:fill="auto"/>
+            <w:tcMar>
+              <w:left w:w="90" w:type="dxa"/>
+            </w:tcMar>
+          </w:tcPr>
+          <w:p>
+            <w:pPr>
+              <w:widowControl w:val="0"/>
+              <w:spacing w:line="240" w:lineRule="auto"/>
+              <w:rPr>
+                <w:b/>
+              </w:rPr>
+            </w:pPr>
+            <w:r>
+              <w:rPr>
+                <w:b/>
+              </w:rPr>
+              <w:t>Clientes que locaram esse veículo no período</w:t>
             </w:r>
           </w:p>
         </w:tc>
         <w:tc>
           <w:tcPr>
             <w:tcW w:w="1635" w:type="dxa"/>
-            <w:shd w:val="clear" w:color="auto" w:fill="auto"/>
-            <w:tcMar>
-              <w:top w:w="100" w:type="dxa"/>
-              <w:left w:w="100" w:type="dxa"/>
-              <w:bottom w:w="100" w:type="dxa"/>
-              <w:right w:w="100" w:type="dxa"/>
+            <w:tcBorders>
+              <w:top w:val="single" w:sz="8" w:space="0" w:color="000001"/>
+              <w:left w:val="single" w:sz="8" w:space="0" w:color="000001"/>
+              <w:bottom w:val="single" w:sz="8" w:space="0" w:color="000001"/>
+              <w:right w:val="single" w:sz="8" w:space="0" w:color="000001"/>
+            </w:tcBorders>
+            <w:shd w:val="clear" w:color="auto" w:fill="auto"/>
+            <w:tcMar>
+              <w:left w:w="90" w:type="dxa"/>
             </w:tcMar>
           </w:tcPr>
           <w:p>
@@ -822,34 +883,31 @@
         </w:tc>
         <w:tc>
           <w:tcPr>
-            <w:tcW w:w="1620" w:type="dxa"/>
-            <w:shd w:val="clear" w:color="auto" w:fill="auto"/>
-            <w:tcMar>
-              <w:top w:w="100" w:type="dxa"/>
-              <w:left w:w="100" w:type="dxa"/>
-              <w:bottom w:w="100" w:type="dxa"/>
-              <w:right w:w="100" w:type="dxa"/>
-            </w:tcMar>
-          </w:tcPr>
-          <w:p>
-            <w:pPr>
-              <w:widowControl w:val="0"/>
-              <w:spacing w:line="240" w:lineRule="auto"/>
-              <w:rPr>
-                <w:b/>
-              </w:rPr>
-            </w:pPr>
-            <w:r>
-              <w:rPr>
-                <w:b/>
-              </w:rPr>
-              <w:t>Observações (</w:t>
-            </w:r>
-            <w:r>
-              <w:rPr>
-                <w:b/>
-              </w:rPr>
-              <w:t>Débitos em aberto, acidentes ou, furtos, locações em aberto).</w:t>
+            <w:tcW w:w="1619" w:type="dxa"/>
+            <w:tcBorders>
+              <w:top w:val="single" w:sz="8" w:space="0" w:color="000001"/>
+              <w:left w:val="single" w:sz="8" w:space="0" w:color="000001"/>
+              <w:bottom w:val="single" w:sz="8" w:space="0" w:color="000001"/>
+              <w:right w:val="single" w:sz="8" w:space="0" w:color="000001"/>
+            </w:tcBorders>
+            <w:shd w:val="clear" w:color="auto" w:fill="auto"/>
+            <w:tcMar>
+              <w:left w:w="90" w:type="dxa"/>
+            </w:tcMar>
+          </w:tcPr>
+          <w:p>
+            <w:pPr>
+              <w:widowControl w:val="0"/>
+              <w:spacing w:line="240" w:lineRule="auto"/>
+              <w:rPr>
+                <w:b/>
+              </w:rPr>
+            </w:pPr>
+            <w:r>
+              <w:rPr>
+                <w:b/>
+              </w:rPr>
+              <w:t>Observações (Débitos em aberto, acidentes ou, furtos, locações em aberto).</w:t>
             </w:r>
           </w:p>
         </w:tc>
@@ -858,88 +916,87 @@
         <w:tc>
           <w:tcPr>
             <w:tcW w:w="1380" w:type="dxa"/>
-            <w:shd w:val="clear" w:color="auto" w:fill="auto"/>
-            <w:tcMar>
-              <w:top w:w="100" w:type="dxa"/>
-              <w:left w:w="100" w:type="dxa"/>
-              <w:bottom w:w="100" w:type="dxa"/>
-              <w:right w:w="100" w:type="dxa"/>
-            </w:tcMar>
-          </w:tcPr>
-          <w:p>
-            <w:pPr>
-              <w:widowControl w:val="0"/>
-              <w:spacing w:line="240" w:lineRule="auto"/>
-            </w:pPr>
-            <w:proofErr w:type="gramStart"/>
-            <w:r>
-              <w:t>xxx</w:t>
-            </w:r>
-            <w:proofErr w:type="gramEnd"/>
-            <w:r>
-              <w:t>-1234 e Categoria</w:t>
+            <w:tcBorders>
+              <w:top w:val="single" w:sz="8" w:space="0" w:color="000001"/>
+              <w:left w:val="single" w:sz="8" w:space="0" w:color="000001"/>
+              <w:bottom w:val="single" w:sz="8" w:space="0" w:color="000001"/>
+              <w:right w:val="single" w:sz="8" w:space="0" w:color="000001"/>
+            </w:tcBorders>
+            <w:shd w:val="clear" w:color="auto" w:fill="auto"/>
+            <w:tcMar>
+              <w:left w:w="90" w:type="dxa"/>
+            </w:tcMar>
+          </w:tcPr>
+          <w:p>
+            <w:pPr>
+              <w:widowControl w:val="0"/>
+              <w:spacing w:line="240" w:lineRule="auto"/>
+            </w:pPr>
+            <w:r>
+              <w:t>xxx-1234 e Categoria</w:t>
             </w:r>
           </w:p>
         </w:tc>
         <w:tc>
           <w:tcPr>
             <w:tcW w:w="1410" w:type="dxa"/>
-            <w:shd w:val="clear" w:color="auto" w:fill="auto"/>
-            <w:tcMar>
-              <w:top w:w="100" w:type="dxa"/>
-              <w:left w:w="100" w:type="dxa"/>
-              <w:bottom w:w="100" w:type="dxa"/>
-              <w:right w:w="100" w:type="dxa"/>
-            </w:tcMar>
-          </w:tcPr>
-          <w:p>
-            <w:pPr>
-              <w:widowControl w:val="0"/>
-              <w:spacing w:line="240" w:lineRule="auto"/>
-            </w:pPr>
-            <w:proofErr w:type="spellStart"/>
-            <w:proofErr w:type="gramStart"/>
+            <w:tcBorders>
+              <w:top w:val="single" w:sz="8" w:space="0" w:color="000001"/>
+              <w:left w:val="single" w:sz="8" w:space="0" w:color="000001"/>
+              <w:bottom w:val="single" w:sz="8" w:space="0" w:color="000001"/>
+              <w:right w:val="single" w:sz="8" w:space="0" w:color="000001"/>
+            </w:tcBorders>
+            <w:shd w:val="clear" w:color="auto" w:fill="auto"/>
+            <w:tcMar>
+              <w:left w:w="90" w:type="dxa"/>
+            </w:tcMar>
+          </w:tcPr>
+          <w:p>
+            <w:pPr>
+              <w:widowControl w:val="0"/>
+              <w:spacing w:line="240" w:lineRule="auto"/>
+            </w:pPr>
             <w:r>
               <w:t>xx</w:t>
             </w:r>
-            <w:proofErr w:type="spellEnd"/>
-            <w:proofErr w:type="gramEnd"/>
           </w:p>
         </w:tc>
         <w:tc>
           <w:tcPr>
             <w:tcW w:w="1380" w:type="dxa"/>
-            <w:shd w:val="clear" w:color="auto" w:fill="auto"/>
-            <w:tcMar>
-              <w:top w:w="100" w:type="dxa"/>
-              <w:left w:w="100" w:type="dxa"/>
-              <w:bottom w:w="100" w:type="dxa"/>
-              <w:right w:w="100" w:type="dxa"/>
-            </w:tcMar>
-          </w:tcPr>
-          <w:p>
-            <w:pPr>
-              <w:widowControl w:val="0"/>
-              <w:spacing w:line="240" w:lineRule="auto"/>
-            </w:pPr>
-            <w:proofErr w:type="spellStart"/>
-            <w:proofErr w:type="gramStart"/>
+            <w:tcBorders>
+              <w:top w:val="single" w:sz="8" w:space="0" w:color="000001"/>
+              <w:left w:val="single" w:sz="8" w:space="0" w:color="000001"/>
+              <w:bottom w:val="single" w:sz="8" w:space="0" w:color="000001"/>
+              <w:right w:val="single" w:sz="8" w:space="0" w:color="000001"/>
+            </w:tcBorders>
+            <w:shd w:val="clear" w:color="auto" w:fill="auto"/>
+            <w:tcMar>
+              <w:left w:w="90" w:type="dxa"/>
+            </w:tcMar>
+          </w:tcPr>
+          <w:p>
+            <w:pPr>
+              <w:widowControl w:val="0"/>
+              <w:spacing w:line="240" w:lineRule="auto"/>
+            </w:pPr>
             <w:r>
               <w:t>xxxx,xx</w:t>
             </w:r>
-            <w:proofErr w:type="spellEnd"/>
-            <w:proofErr w:type="gramEnd"/>
           </w:p>
         </w:tc>
         <w:tc>
           <w:tcPr>
             <w:tcW w:w="1590" w:type="dxa"/>
-            <w:shd w:val="clear" w:color="auto" w:fill="auto"/>
-            <w:tcMar>
-              <w:top w:w="100" w:type="dxa"/>
-              <w:left w:w="100" w:type="dxa"/>
-              <w:bottom w:w="100" w:type="dxa"/>
-              <w:right w:w="100" w:type="dxa"/>
+            <w:tcBorders>
+              <w:top w:val="single" w:sz="8" w:space="0" w:color="000001"/>
+              <w:left w:val="single" w:sz="8" w:space="0" w:color="000001"/>
+              <w:bottom w:val="single" w:sz="8" w:space="0" w:color="000001"/>
+              <w:right w:val="single" w:sz="8" w:space="0" w:color="000001"/>
+            </w:tcBorders>
+            <w:shd w:val="clear" w:color="auto" w:fill="auto"/>
+            <w:tcMar>
+              <w:left w:w="90" w:type="dxa"/>
             </w:tcMar>
           </w:tcPr>
           <w:p>
@@ -961,12 +1018,15 @@
         <w:tc>
           <w:tcPr>
             <w:tcW w:w="1635" w:type="dxa"/>
-            <w:shd w:val="clear" w:color="auto" w:fill="auto"/>
-            <w:tcMar>
-              <w:top w:w="100" w:type="dxa"/>
-              <w:left w:w="100" w:type="dxa"/>
-              <w:bottom w:w="100" w:type="dxa"/>
-              <w:right w:w="100" w:type="dxa"/>
+            <w:tcBorders>
+              <w:top w:val="single" w:sz="8" w:space="0" w:color="000001"/>
+              <w:left w:val="single" w:sz="8" w:space="0" w:color="000001"/>
+              <w:bottom w:val="single" w:sz="8" w:space="0" w:color="000001"/>
+              <w:right w:val="single" w:sz="8" w:space="0" w:color="000001"/>
+            </w:tcBorders>
+            <w:shd w:val="clear" w:color="auto" w:fill="auto"/>
+            <w:tcMar>
+              <w:left w:w="90" w:type="dxa"/>
             </w:tcMar>
           </w:tcPr>
           <w:p>
@@ -981,22 +1041,28 @@
         </w:tc>
         <w:tc>
           <w:tcPr>
-            <w:tcW w:w="1620" w:type="dxa"/>
-            <w:shd w:val="clear" w:color="auto" w:fill="auto"/>
-            <w:tcMar>
-              <w:top w:w="100" w:type="dxa"/>
-              <w:left w:w="100" w:type="dxa"/>
-              <w:bottom w:w="100" w:type="dxa"/>
-              <w:right w:w="100" w:type="dxa"/>
-            </w:tcMar>
-          </w:tcPr>
-          <w:p>
-            <w:pPr>
-              <w:widowControl w:val="0"/>
-              <w:spacing w:line="240" w:lineRule="auto"/>
-            </w:pPr>
-            <w:r>
-              <w:t>Cliente 2 não efetivou o pagamento da locação.</w:t>
+            <w:tcW w:w="1619" w:type="dxa"/>
+            <w:tcBorders>
+              <w:top w:val="single" w:sz="8" w:space="0" w:color="000001"/>
+              <w:left w:val="single" w:sz="8" w:space="0" w:color="000001"/>
+              <w:bottom w:val="single" w:sz="8" w:space="0" w:color="000001"/>
+              <w:right w:val="single" w:sz="8" w:space="0" w:color="000001"/>
+            </w:tcBorders>
+            <w:shd w:val="clear" w:color="auto" w:fill="auto"/>
+            <w:tcMar>
+              <w:left w:w="90" w:type="dxa"/>
+            </w:tcMar>
+          </w:tcPr>
+          <w:p>
+            <w:pPr>
+              <w:widowControl w:val="0"/>
+              <w:spacing w:line="240" w:lineRule="auto"/>
+            </w:pPr>
+            <w:r>
+              <w:t xml:space="preserve">Cliente 2 não efetivou o pagamento da </w:t>
+            </w:r>
+            <w:r>
+              <w:t>locação.</w:t>
             </w:r>
           </w:p>
         </w:tc>
@@ -1010,37 +1076,44 @@
     </w:p>
     <w:tbl>
       <w:tblPr>
-        <w:tblStyle w:val="a1"/>
         <w:tblW w:w="9120" w:type="dxa"/>
-        <w:tblInd w:w="100" w:type="dxa"/>
+        <w:tblInd w:w="82" w:type="dxa"/>
         <w:tblBorders>
-          <w:top w:val="single" w:sz="8" w:space="0" w:color="000000"/>
-          <w:left w:val="single" w:sz="8" w:space="0" w:color="000000"/>
-          <w:bottom w:val="single" w:sz="8" w:space="0" w:color="000000"/>
-          <w:right w:val="single" w:sz="8" w:space="0" w:color="000000"/>
-          <w:insideH w:val="single" w:sz="8" w:space="0" w:color="000000"/>
-          <w:insideV w:val="single" w:sz="8" w:space="0" w:color="000000"/>
+          <w:top w:val="single" w:sz="8" w:space="0" w:color="000001"/>
+          <w:left w:val="single" w:sz="8" w:space="0" w:color="000001"/>
+          <w:bottom w:val="single" w:sz="8" w:space="0" w:color="000001"/>
+          <w:right w:val="single" w:sz="8" w:space="0" w:color="000001"/>
+          <w:insideH w:val="single" w:sz="8" w:space="0" w:color="000001"/>
+          <w:insideV w:val="single" w:sz="8" w:space="0" w:color="000001"/>
         </w:tblBorders>
-        <w:tblLayout w:type="fixed"/>
+        <w:tblCellMar>
+          <w:top w:w="100" w:type="dxa"/>
+          <w:left w:w="90" w:type="dxa"/>
+          <w:bottom w:w="100" w:type="dxa"/>
+          <w:right w:w="100" w:type="dxa"/>
+        </w:tblCellMar>
         <w:tblLook w:val="0600" w:firstRow="0" w:lastRow="0" w:firstColumn="0" w:lastColumn="0" w:noHBand="1" w:noVBand="1"/>
       </w:tblPr>
       <w:tblGrid>
-        <w:gridCol w:w="1680"/>
+        <w:gridCol w:w="1679"/>
         <w:gridCol w:w="1606"/>
         <w:gridCol w:w="1607"/>
         <w:gridCol w:w="2002"/>
-        <w:gridCol w:w="2225"/>
+        <w:gridCol w:w="2226"/>
       </w:tblGrid>
       <w:tr>
         <w:tc>
           <w:tcPr>
-            <w:tcW w:w="1680" w:type="dxa"/>
-            <w:shd w:val="clear" w:color="auto" w:fill="auto"/>
-            <w:tcMar>
-              <w:top w:w="100" w:type="dxa"/>
-              <w:left w:w="100" w:type="dxa"/>
-              <w:bottom w:w="100" w:type="dxa"/>
-              <w:right w:w="100" w:type="dxa"/>
+            <w:tcW w:w="1679" w:type="dxa"/>
+            <w:tcBorders>
+              <w:top w:val="single" w:sz="8" w:space="0" w:color="000001"/>
+              <w:left w:val="single" w:sz="8" w:space="0" w:color="000001"/>
+              <w:bottom w:val="single" w:sz="8" w:space="0" w:color="000001"/>
+              <w:right w:val="single" w:sz="8" w:space="0" w:color="000001"/>
+            </w:tcBorders>
+            <w:shd w:val="clear" w:color="auto" w:fill="auto"/>
+            <w:tcMar>
+              <w:left w:w="90" w:type="dxa"/>
             </w:tcMar>
           </w:tcPr>
           <w:p>
@@ -1062,12 +1135,15 @@
         <w:tc>
           <w:tcPr>
             <w:tcW w:w="1606" w:type="dxa"/>
-            <w:shd w:val="clear" w:color="auto" w:fill="auto"/>
-            <w:tcMar>
-              <w:top w:w="100" w:type="dxa"/>
-              <w:left w:w="100" w:type="dxa"/>
-              <w:bottom w:w="100" w:type="dxa"/>
-              <w:right w:w="100" w:type="dxa"/>
+            <w:tcBorders>
+              <w:top w:val="single" w:sz="8" w:space="0" w:color="000001"/>
+              <w:left w:val="single" w:sz="8" w:space="0" w:color="000001"/>
+              <w:bottom w:val="single" w:sz="8" w:space="0" w:color="000001"/>
+              <w:right w:val="single" w:sz="8" w:space="0" w:color="000001"/>
+            </w:tcBorders>
+            <w:shd w:val="clear" w:color="auto" w:fill="auto"/>
+            <w:tcMar>
+              <w:left w:w="90" w:type="dxa"/>
             </w:tcMar>
           </w:tcPr>
           <w:p>
@@ -1088,46 +1164,46 @@
         </w:tc>
         <w:tc>
           <w:tcPr>
-            <w:tcW w:w="1606" w:type="dxa"/>
-            <w:shd w:val="clear" w:color="auto" w:fill="auto"/>
-            <w:tcMar>
-              <w:top w:w="100" w:type="dxa"/>
-              <w:left w:w="100" w:type="dxa"/>
-              <w:bottom w:w="100" w:type="dxa"/>
-              <w:right w:w="100" w:type="dxa"/>
-            </w:tcMar>
-          </w:tcPr>
-          <w:p>
-            <w:pPr>
-              <w:widowControl w:val="0"/>
-              <w:spacing w:line="240" w:lineRule="auto"/>
-              <w:rPr>
-                <w:b/>
-              </w:rPr>
-            </w:pPr>
-            <w:r>
-              <w:rPr>
-                <w:b/>
-              </w:rPr>
-              <w:t>Veículos</w:t>
-            </w:r>
-            <w:r>
-              <w:rPr>
-                <w:b/>
-              </w:rPr>
-              <w:t xml:space="preserve"> locados no período</w:t>
-            </w:r>
-          </w:p>
-        </w:tc>
-        <w:tc>
-          <w:tcPr>
-            <w:tcW w:w="2001" w:type="dxa"/>
-            <w:shd w:val="clear" w:color="auto" w:fill="auto"/>
-            <w:tcMar>
-              <w:top w:w="100" w:type="dxa"/>
-              <w:left w:w="100" w:type="dxa"/>
-              <w:bottom w:w="100" w:type="dxa"/>
-              <w:right w:w="100" w:type="dxa"/>
+            <w:tcW w:w="1607" w:type="dxa"/>
+            <w:tcBorders>
+              <w:top w:val="single" w:sz="8" w:space="0" w:color="000001"/>
+              <w:left w:val="single" w:sz="8" w:space="0" w:color="000001"/>
+              <w:bottom w:val="single" w:sz="8" w:space="0" w:color="000001"/>
+              <w:right w:val="single" w:sz="8" w:space="0" w:color="000001"/>
+            </w:tcBorders>
+            <w:shd w:val="clear" w:color="auto" w:fill="auto"/>
+            <w:tcMar>
+              <w:left w:w="90" w:type="dxa"/>
+            </w:tcMar>
+          </w:tcPr>
+          <w:p>
+            <w:pPr>
+              <w:widowControl w:val="0"/>
+              <w:spacing w:line="240" w:lineRule="auto"/>
+              <w:rPr>
+                <w:b/>
+              </w:rPr>
+            </w:pPr>
+            <w:r>
+              <w:rPr>
+                <w:b/>
+              </w:rPr>
+              <w:t>Veículos locados no período</w:t>
+            </w:r>
+          </w:p>
+        </w:tc>
+        <w:tc>
+          <w:tcPr>
+            <w:tcW w:w="2002" w:type="dxa"/>
+            <w:tcBorders>
+              <w:top w:val="single" w:sz="8" w:space="0" w:color="000001"/>
+              <w:left w:val="single" w:sz="8" w:space="0" w:color="000001"/>
+              <w:bottom w:val="single" w:sz="8" w:space="0" w:color="000001"/>
+              <w:right w:val="single" w:sz="8" w:space="0" w:color="000001"/>
+            </w:tcBorders>
+            <w:shd w:val="clear" w:color="auto" w:fill="auto"/>
+            <w:tcMar>
+              <w:left w:w="90" w:type="dxa"/>
             </w:tcMar>
           </w:tcPr>
           <w:p>
@@ -1148,34 +1224,31 @@
         </w:tc>
         <w:tc>
           <w:tcPr>
-            <w:tcW w:w="2224" w:type="dxa"/>
-            <w:shd w:val="clear" w:color="auto" w:fill="auto"/>
-            <w:tcMar>
-              <w:top w:w="100" w:type="dxa"/>
-              <w:left w:w="100" w:type="dxa"/>
-              <w:bottom w:w="100" w:type="dxa"/>
-              <w:right w:w="100" w:type="dxa"/>
-            </w:tcMar>
-          </w:tcPr>
-          <w:p>
-            <w:pPr>
-              <w:widowControl w:val="0"/>
-              <w:spacing w:line="240" w:lineRule="auto"/>
-              <w:rPr>
-                <w:b/>
-              </w:rPr>
-            </w:pPr>
-            <w:r>
-              <w:rPr>
-                <w:b/>
-              </w:rPr>
-              <w:t>Observações (</w:t>
-            </w:r>
-            <w:r>
-              <w:rPr>
-                <w:b/>
-              </w:rPr>
-              <w:t>Débitos em aberto, acidentes, furtos ou locações em aberto).</w:t>
+            <w:tcW w:w="2226" w:type="dxa"/>
+            <w:tcBorders>
+              <w:top w:val="single" w:sz="8" w:space="0" w:color="000001"/>
+              <w:left w:val="single" w:sz="8" w:space="0" w:color="000001"/>
+              <w:bottom w:val="single" w:sz="8" w:space="0" w:color="000001"/>
+              <w:right w:val="single" w:sz="8" w:space="0" w:color="000001"/>
+            </w:tcBorders>
+            <w:shd w:val="clear" w:color="auto" w:fill="auto"/>
+            <w:tcMar>
+              <w:left w:w="90" w:type="dxa"/>
+            </w:tcMar>
+          </w:tcPr>
+          <w:p>
+            <w:pPr>
+              <w:widowControl w:val="0"/>
+              <w:spacing w:line="240" w:lineRule="auto"/>
+              <w:rPr>
+                <w:b/>
+              </w:rPr>
+            </w:pPr>
+            <w:r>
+              <w:rPr>
+                <w:b/>
+              </w:rPr>
+              <w:t>Observações (Débitos em aberto, acidentes, furtos ou locações em aberto).</w:t>
             </w:r>
           </w:p>
         </w:tc>
@@ -1183,118 +1256,106 @@
       <w:tr>
         <w:tc>
           <w:tcPr>
-            <w:tcW w:w="1680" w:type="dxa"/>
-            <w:shd w:val="clear" w:color="auto" w:fill="auto"/>
-            <w:tcMar>
-              <w:top w:w="100" w:type="dxa"/>
-              <w:left w:w="100" w:type="dxa"/>
-              <w:bottom w:w="100" w:type="dxa"/>
-              <w:right w:w="100" w:type="dxa"/>
-            </w:tcMar>
-          </w:tcPr>
-          <w:p>
-            <w:pPr>
-              <w:widowControl w:val="0"/>
-              <w:spacing w:line="240" w:lineRule="auto"/>
-            </w:pPr>
-            <w:r>
-              <w:t xml:space="preserve">Nome - </w:t>
-            </w:r>
-            <w:proofErr w:type="spellStart"/>
-            <w:r>
-              <w:t>CPf</w:t>
-            </w:r>
-            <w:proofErr w:type="spellEnd"/>
+            <w:tcW w:w="1679" w:type="dxa"/>
+            <w:tcBorders>
+              <w:top w:val="single" w:sz="8" w:space="0" w:color="000001"/>
+              <w:left w:val="single" w:sz="8" w:space="0" w:color="000001"/>
+              <w:bottom w:val="single" w:sz="8" w:space="0" w:color="000001"/>
+              <w:right w:val="single" w:sz="8" w:space="0" w:color="000001"/>
+            </w:tcBorders>
+            <w:shd w:val="clear" w:color="auto" w:fill="auto"/>
+            <w:tcMar>
+              <w:left w:w="90" w:type="dxa"/>
+            </w:tcMar>
+          </w:tcPr>
+          <w:p>
+            <w:pPr>
+              <w:widowControl w:val="0"/>
+              <w:spacing w:line="240" w:lineRule="auto"/>
+            </w:pPr>
+            <w:r>
+              <w:t>Nome - CPf</w:t>
+            </w:r>
           </w:p>
         </w:tc>
         <w:tc>
           <w:tcPr>
             <w:tcW w:w="1606" w:type="dxa"/>
-            <w:shd w:val="clear" w:color="auto" w:fill="auto"/>
-            <w:tcMar>
-              <w:top w:w="100" w:type="dxa"/>
-              <w:left w:w="100" w:type="dxa"/>
-              <w:bottom w:w="100" w:type="dxa"/>
-              <w:right w:w="100" w:type="dxa"/>
-            </w:tcMar>
-          </w:tcPr>
-          <w:p>
-            <w:pPr>
-              <w:widowControl w:val="0"/>
-              <w:spacing w:line="240" w:lineRule="auto"/>
-            </w:pPr>
-            <w:proofErr w:type="spellStart"/>
-            <w:proofErr w:type="gramStart"/>
+            <w:tcBorders>
+              <w:top w:val="single" w:sz="8" w:space="0" w:color="000001"/>
+              <w:left w:val="single" w:sz="8" w:space="0" w:color="000001"/>
+              <w:bottom w:val="single" w:sz="8" w:space="0" w:color="000001"/>
+              <w:right w:val="single" w:sz="8" w:space="0" w:color="000001"/>
+            </w:tcBorders>
+            <w:shd w:val="clear" w:color="auto" w:fill="auto"/>
+            <w:tcMar>
+              <w:left w:w="90" w:type="dxa"/>
+            </w:tcMar>
+          </w:tcPr>
+          <w:p>
+            <w:pPr>
+              <w:widowControl w:val="0"/>
+              <w:spacing w:line="240" w:lineRule="auto"/>
+            </w:pPr>
             <w:r>
               <w:t>xx</w:t>
             </w:r>
-            <w:proofErr w:type="spellEnd"/>
-            <w:proofErr w:type="gramEnd"/>
-          </w:p>
-        </w:tc>
-        <w:tc>
-          <w:tcPr>
-            <w:tcW w:w="1606" w:type="dxa"/>
-            <w:shd w:val="clear" w:color="auto" w:fill="auto"/>
-            <w:tcMar>
-              <w:top w:w="100" w:type="dxa"/>
-              <w:left w:w="100" w:type="dxa"/>
-              <w:bottom w:w="100" w:type="dxa"/>
-              <w:right w:w="100" w:type="dxa"/>
-            </w:tcMar>
-          </w:tcPr>
-          <w:p>
-            <w:pPr>
-              <w:widowControl w:val="0"/>
-              <w:spacing w:line="240" w:lineRule="auto"/>
-            </w:pPr>
-            <w:proofErr w:type="gramStart"/>
-            <w:r>
-              <w:t>xxx</w:t>
-            </w:r>
-            <w:proofErr w:type="gramEnd"/>
-            <w:r>
-              <w:t>-1234,</w:t>
-            </w:r>
-          </w:p>
-          <w:p>
-            <w:pPr>
-              <w:widowControl w:val="0"/>
-              <w:spacing w:line="240" w:lineRule="auto"/>
-            </w:pPr>
-            <w:proofErr w:type="gramStart"/>
-            <w:r>
-              <w:t>aaa</w:t>
-            </w:r>
-            <w:proofErr w:type="gramEnd"/>
-            <w:r>
-              <w:t>-1111,</w:t>
-            </w:r>
-          </w:p>
-          <w:p>
-            <w:pPr>
-              <w:widowControl w:val="0"/>
-              <w:spacing w:line="240" w:lineRule="auto"/>
-            </w:pPr>
-            <w:proofErr w:type="gramStart"/>
-            <w:r>
-              <w:t>bbb</w:t>
-            </w:r>
-            <w:proofErr w:type="gramEnd"/>
-            <w:r>
-              <w:t>-2222….</w:t>
-            </w:r>
-          </w:p>
-        </w:tc>
-        <w:tc>
-          <w:tcPr>
-            <w:tcW w:w="2001" w:type="dxa"/>
-            <w:shd w:val="clear" w:color="auto" w:fill="auto"/>
-            <w:tcMar>
-              <w:top w:w="100" w:type="dxa"/>
-              <w:left w:w="100" w:type="dxa"/>
-              <w:bottom w:w="100" w:type="dxa"/>
-              <w:right w:w="100" w:type="dxa"/>
+          </w:p>
+        </w:tc>
+        <w:tc>
+          <w:tcPr>
+            <w:tcW w:w="1607" w:type="dxa"/>
+            <w:tcBorders>
+              <w:top w:val="single" w:sz="8" w:space="0" w:color="000001"/>
+              <w:left w:val="single" w:sz="8" w:space="0" w:color="000001"/>
+              <w:bottom w:val="single" w:sz="8" w:space="0" w:color="000001"/>
+              <w:right w:val="single" w:sz="8" w:space="0" w:color="000001"/>
+            </w:tcBorders>
+            <w:shd w:val="clear" w:color="auto" w:fill="auto"/>
+            <w:tcMar>
+              <w:left w:w="90" w:type="dxa"/>
+            </w:tcMar>
+          </w:tcPr>
+          <w:p>
+            <w:pPr>
+              <w:widowControl w:val="0"/>
+              <w:spacing w:line="240" w:lineRule="auto"/>
+            </w:pPr>
+            <w:r>
+              <w:t>xxx-1234,</w:t>
+            </w:r>
+          </w:p>
+          <w:p>
+            <w:pPr>
+              <w:widowControl w:val="0"/>
+              <w:spacing w:line="240" w:lineRule="auto"/>
+            </w:pPr>
+            <w:r>
+              <w:t>aaa-1111,</w:t>
+            </w:r>
+          </w:p>
+          <w:p>
+            <w:pPr>
+              <w:widowControl w:val="0"/>
+              <w:spacing w:line="240" w:lineRule="auto"/>
+            </w:pPr>
+            <w:r>
+              <w:t>bbb-2222….</w:t>
+            </w:r>
+          </w:p>
+        </w:tc>
+        <w:tc>
+          <w:tcPr>
+            <w:tcW w:w="2002" w:type="dxa"/>
+            <w:tcBorders>
+              <w:top w:val="single" w:sz="8" w:space="0" w:color="000001"/>
+              <w:left w:val="single" w:sz="8" w:space="0" w:color="000001"/>
+              <w:bottom w:val="single" w:sz="8" w:space="0" w:color="000001"/>
+              <w:right w:val="single" w:sz="8" w:space="0" w:color="000001"/>
+            </w:tcBorders>
+            <w:shd w:val="clear" w:color="auto" w:fill="auto"/>
+            <w:tcMar>
+              <w:left w:w="90" w:type="dxa"/>
             </w:tcMar>
           </w:tcPr>
           <w:p>
@@ -1309,13 +1370,16 @@
         </w:tc>
         <w:tc>
           <w:tcPr>
-            <w:tcW w:w="2224" w:type="dxa"/>
-            <w:shd w:val="clear" w:color="auto" w:fill="auto"/>
-            <w:tcMar>
-              <w:top w:w="100" w:type="dxa"/>
-              <w:left w:w="100" w:type="dxa"/>
-              <w:bottom w:w="100" w:type="dxa"/>
-              <w:right w:w="100" w:type="dxa"/>
+            <w:tcW w:w="2226" w:type="dxa"/>
+            <w:tcBorders>
+              <w:top w:val="single" w:sz="8" w:space="0" w:color="000001"/>
+              <w:left w:val="single" w:sz="8" w:space="0" w:color="000001"/>
+              <w:bottom w:val="single" w:sz="8" w:space="0" w:color="000001"/>
+              <w:right w:val="single" w:sz="8" w:space="0" w:color="000001"/>
+            </w:tcBorders>
+            <w:shd w:val="clear" w:color="auto" w:fill="auto"/>
+            <w:tcMar>
+              <w:left w:w="90" w:type="dxa"/>
             </w:tcMar>
           </w:tcPr>
           <w:p>
@@ -1342,26 +1406,30 @@
     </w:p>
     <w:tbl>
       <w:tblPr>
-        <w:tblStyle w:val="a2"/>
         <w:tblW w:w="8970" w:type="dxa"/>
-        <w:tblInd w:w="100" w:type="dxa"/>
+        <w:tblInd w:w="82" w:type="dxa"/>
         <w:tblBorders>
-          <w:top w:val="single" w:sz="8" w:space="0" w:color="000000"/>
-          <w:left w:val="single" w:sz="8" w:space="0" w:color="000000"/>
-          <w:bottom w:val="single" w:sz="8" w:space="0" w:color="000000"/>
-          <w:right w:val="single" w:sz="8" w:space="0" w:color="000000"/>
-          <w:insideH w:val="single" w:sz="8" w:space="0" w:color="000000"/>
-          <w:insideV w:val="single" w:sz="8" w:space="0" w:color="000000"/>
+          <w:top w:val="single" w:sz="8" w:space="0" w:color="000001"/>
+          <w:left w:val="single" w:sz="8" w:space="0" w:color="000001"/>
+          <w:bottom w:val="single" w:sz="8" w:space="0" w:color="000001"/>
+          <w:right w:val="single" w:sz="8" w:space="0" w:color="000001"/>
+          <w:insideH w:val="single" w:sz="8" w:space="0" w:color="000001"/>
+          <w:insideV w:val="single" w:sz="8" w:space="0" w:color="000001"/>
         </w:tblBorders>
-        <w:tblLayout w:type="fixed"/>
+        <w:tblCellMar>
+          <w:top w:w="100" w:type="dxa"/>
+          <w:left w:w="90" w:type="dxa"/>
+          <w:bottom w:w="100" w:type="dxa"/>
+          <w:right w:w="100" w:type="dxa"/>
+        </w:tblCellMar>
         <w:tblLook w:val="0600" w:firstRow="0" w:lastRow="0" w:firstColumn="0" w:lastColumn="0" w:noHBand="1" w:noVBand="1"/>
       </w:tblPr>
       <w:tblGrid>
-        <w:gridCol w:w="1770"/>
-        <w:gridCol w:w="1485"/>
-        <w:gridCol w:w="1710"/>
-        <w:gridCol w:w="1980"/>
-        <w:gridCol w:w="2025"/>
+        <w:gridCol w:w="1694"/>
+        <w:gridCol w:w="1427"/>
+        <w:gridCol w:w="1629"/>
+        <w:gridCol w:w="1902"/>
+        <w:gridCol w:w="2318"/>
       </w:tblGrid>
       <w:tr>
         <w:trPr>
@@ -1369,13 +1437,16 @@
         </w:trPr>
         <w:tc>
           <w:tcPr>
-            <w:tcW w:w="1770" w:type="dxa"/>
-            <w:shd w:val="clear" w:color="auto" w:fill="auto"/>
-            <w:tcMar>
-              <w:top w:w="100" w:type="dxa"/>
-              <w:left w:w="100" w:type="dxa"/>
-              <w:bottom w:w="100" w:type="dxa"/>
-              <w:right w:w="100" w:type="dxa"/>
+            <w:tcW w:w="1769" w:type="dxa"/>
+            <w:tcBorders>
+              <w:top w:val="single" w:sz="8" w:space="0" w:color="000001"/>
+              <w:left w:val="single" w:sz="8" w:space="0" w:color="000001"/>
+              <w:bottom w:val="single" w:sz="8" w:space="0" w:color="000001"/>
+              <w:right w:val="single" w:sz="8" w:space="0" w:color="000001"/>
+            </w:tcBorders>
+            <w:shd w:val="clear" w:color="auto" w:fill="auto"/>
+            <w:tcMar>
+              <w:left w:w="90" w:type="dxa"/>
             </w:tcMar>
           </w:tcPr>
           <w:p>
@@ -1397,12 +1468,15 @@
         <w:tc>
           <w:tcPr>
             <w:tcW w:w="1485" w:type="dxa"/>
-            <w:shd w:val="clear" w:color="auto" w:fill="auto"/>
-            <w:tcMar>
-              <w:top w:w="100" w:type="dxa"/>
-              <w:left w:w="100" w:type="dxa"/>
-              <w:bottom w:w="100" w:type="dxa"/>
-              <w:right w:w="100" w:type="dxa"/>
+            <w:tcBorders>
+              <w:top w:val="single" w:sz="8" w:space="0" w:color="000001"/>
+              <w:left w:val="single" w:sz="8" w:space="0" w:color="000001"/>
+              <w:bottom w:val="single" w:sz="8" w:space="0" w:color="000001"/>
+              <w:right w:val="single" w:sz="8" w:space="0" w:color="000001"/>
+            </w:tcBorders>
+            <w:shd w:val="clear" w:color="auto" w:fill="auto"/>
+            <w:tcMar>
+              <w:left w:w="90" w:type="dxa"/>
             </w:tcMar>
           </w:tcPr>
           <w:p>
@@ -1423,13 +1497,16 @@
         </w:tc>
         <w:tc>
           <w:tcPr>
-            <w:tcW w:w="1710" w:type="dxa"/>
-            <w:shd w:val="clear" w:color="auto" w:fill="auto"/>
-            <w:tcMar>
-              <w:top w:w="100" w:type="dxa"/>
-              <w:left w:w="100" w:type="dxa"/>
-              <w:bottom w:w="100" w:type="dxa"/>
-              <w:right w:w="100" w:type="dxa"/>
+            <w:tcW w:w="1709" w:type="dxa"/>
+            <w:tcBorders>
+              <w:top w:val="single" w:sz="8" w:space="0" w:color="000001"/>
+              <w:left w:val="single" w:sz="8" w:space="0" w:color="000001"/>
+              <w:bottom w:val="single" w:sz="8" w:space="0" w:color="000001"/>
+              <w:right w:val="single" w:sz="8" w:space="0" w:color="000001"/>
+            </w:tcBorders>
+            <w:shd w:val="clear" w:color="auto" w:fill="auto"/>
+            <w:tcMar>
+              <w:left w:w="90" w:type="dxa"/>
             </w:tcMar>
           </w:tcPr>
           <w:p>
@@ -1450,40 +1527,52 @@
         </w:tc>
         <w:tc>
           <w:tcPr>
-            <w:tcW w:w="1980" w:type="dxa"/>
-            <w:shd w:val="clear" w:color="auto" w:fill="auto"/>
-            <w:tcMar>
-              <w:top w:w="100" w:type="dxa"/>
-              <w:left w:w="100" w:type="dxa"/>
-              <w:bottom w:w="100" w:type="dxa"/>
-              <w:right w:w="100" w:type="dxa"/>
-            </w:tcMar>
-          </w:tcPr>
-          <w:p>
-            <w:pPr>
-              <w:widowControl w:val="0"/>
-              <w:spacing w:line="240" w:lineRule="auto"/>
-              <w:rPr>
-                <w:b/>
-              </w:rPr>
-            </w:pPr>
-            <w:r>
-              <w:rPr>
-                <w:b/>
-              </w:rPr>
-              <w:t>Número de motoristas alocados para esse período</w:t>
-            </w:r>
-          </w:p>
-        </w:tc>
-        <w:tc>
-          <w:tcPr>
-            <w:tcW w:w="2025" w:type="dxa"/>
-            <w:shd w:val="clear" w:color="auto" w:fill="auto"/>
-            <w:tcMar>
-              <w:top w:w="100" w:type="dxa"/>
-              <w:left w:w="100" w:type="dxa"/>
-              <w:bottom w:w="100" w:type="dxa"/>
-              <w:right w:w="100" w:type="dxa"/>
+            <w:tcW w:w="1981" w:type="dxa"/>
+            <w:tcBorders>
+              <w:top w:val="single" w:sz="8" w:space="0" w:color="000001"/>
+              <w:left w:val="single" w:sz="8" w:space="0" w:color="000001"/>
+              <w:bottom w:val="single" w:sz="8" w:space="0" w:color="000001"/>
+              <w:right w:val="single" w:sz="8" w:space="0" w:color="000001"/>
+            </w:tcBorders>
+            <w:shd w:val="clear" w:color="auto" w:fill="auto"/>
+            <w:tcMar>
+              <w:left w:w="90" w:type="dxa"/>
+            </w:tcMar>
+          </w:tcPr>
+          <w:p>
+            <w:pPr>
+              <w:widowControl w:val="0"/>
+              <w:spacing w:line="240" w:lineRule="auto"/>
+              <w:rPr>
+                <w:b/>
+              </w:rPr>
+            </w:pPr>
+            <w:r>
+              <w:rPr>
+                <w:b/>
+              </w:rPr>
+              <w:t xml:space="preserve">Número de motoristas alocados para esse </w:t>
+            </w:r>
+            <w:r>
+              <w:rPr>
+                <w:b/>
+              </w:rPr>
+              <w:t>período</w:t>
+            </w:r>
+          </w:p>
+        </w:tc>
+        <w:tc>
+          <w:tcPr>
+            <w:tcW w:w="2026" w:type="dxa"/>
+            <w:tcBorders>
+              <w:top w:val="single" w:sz="8" w:space="0" w:color="000001"/>
+              <w:left w:val="single" w:sz="8" w:space="0" w:color="000001"/>
+              <w:bottom w:val="single" w:sz="8" w:space="0" w:color="000001"/>
+              <w:right w:val="single" w:sz="8" w:space="0" w:color="000001"/>
+            </w:tcBorders>
+            <w:shd w:val="clear" w:color="auto" w:fill="auto"/>
+            <w:tcMar>
+              <w:left w:w="90" w:type="dxa"/>
             </w:tcMar>
           </w:tcPr>
           <w:p>
@@ -1509,113 +1598,112 @@
         </w:trPr>
         <w:tc>
           <w:tcPr>
-            <w:tcW w:w="1770" w:type="dxa"/>
-            <w:shd w:val="clear" w:color="auto" w:fill="auto"/>
-            <w:tcMar>
-              <w:top w:w="100" w:type="dxa"/>
-              <w:left w:w="100" w:type="dxa"/>
-              <w:bottom w:w="100" w:type="dxa"/>
-              <w:right w:w="100" w:type="dxa"/>
-            </w:tcMar>
-          </w:tcPr>
-          <w:p>
-            <w:pPr>
-              <w:widowControl w:val="0"/>
-              <w:spacing w:line="240" w:lineRule="auto"/>
-            </w:pPr>
-            <w:proofErr w:type="spellStart"/>
-            <w:proofErr w:type="gramStart"/>
+            <w:tcW w:w="1769" w:type="dxa"/>
+            <w:tcBorders>
+              <w:top w:val="single" w:sz="8" w:space="0" w:color="000001"/>
+              <w:left w:val="single" w:sz="8" w:space="0" w:color="000001"/>
+              <w:bottom w:val="single" w:sz="8" w:space="0" w:color="000001"/>
+              <w:right w:val="single" w:sz="8" w:space="0" w:color="000001"/>
+            </w:tcBorders>
+            <w:shd w:val="clear" w:color="auto" w:fill="auto"/>
+            <w:tcMar>
+              <w:left w:w="90" w:type="dxa"/>
+            </w:tcMar>
+          </w:tcPr>
+          <w:p>
+            <w:pPr>
+              <w:widowControl w:val="0"/>
+              <w:spacing w:line="240" w:lineRule="auto"/>
+            </w:pPr>
             <w:r>
               <w:t>xx</w:t>
             </w:r>
-            <w:proofErr w:type="spellEnd"/>
-            <w:proofErr w:type="gramEnd"/>
           </w:p>
         </w:tc>
         <w:tc>
           <w:tcPr>
             <w:tcW w:w="1485" w:type="dxa"/>
-            <w:shd w:val="clear" w:color="auto" w:fill="auto"/>
-            <w:tcMar>
-              <w:top w:w="100" w:type="dxa"/>
-              <w:left w:w="100" w:type="dxa"/>
-              <w:bottom w:w="100" w:type="dxa"/>
-              <w:right w:w="100" w:type="dxa"/>
-            </w:tcMar>
-          </w:tcPr>
-          <w:p>
-            <w:pPr>
-              <w:widowControl w:val="0"/>
-              <w:spacing w:line="240" w:lineRule="auto"/>
-            </w:pPr>
-            <w:proofErr w:type="spellStart"/>
-            <w:proofErr w:type="gramStart"/>
+            <w:tcBorders>
+              <w:top w:val="single" w:sz="8" w:space="0" w:color="000001"/>
+              <w:left w:val="single" w:sz="8" w:space="0" w:color="000001"/>
+              <w:bottom w:val="single" w:sz="8" w:space="0" w:color="000001"/>
+              <w:right w:val="single" w:sz="8" w:space="0" w:color="000001"/>
+            </w:tcBorders>
+            <w:shd w:val="clear" w:color="auto" w:fill="auto"/>
+            <w:tcMar>
+              <w:left w:w="90" w:type="dxa"/>
+            </w:tcMar>
+          </w:tcPr>
+          <w:p>
+            <w:pPr>
+              <w:widowControl w:val="0"/>
+              <w:spacing w:line="240" w:lineRule="auto"/>
+            </w:pPr>
             <w:r>
               <w:t>xxxx,xx</w:t>
             </w:r>
-            <w:proofErr w:type="spellEnd"/>
-            <w:proofErr w:type="gramEnd"/>
-          </w:p>
-        </w:tc>
-        <w:tc>
-          <w:tcPr>
-            <w:tcW w:w="1710" w:type="dxa"/>
-            <w:shd w:val="clear" w:color="auto" w:fill="auto"/>
-            <w:tcMar>
-              <w:top w:w="100" w:type="dxa"/>
-              <w:left w:w="100" w:type="dxa"/>
-              <w:bottom w:w="100" w:type="dxa"/>
-              <w:right w:w="100" w:type="dxa"/>
-            </w:tcMar>
-          </w:tcPr>
-          <w:p>
-            <w:pPr>
-              <w:widowControl w:val="0"/>
-              <w:spacing w:line="240" w:lineRule="auto"/>
-            </w:pPr>
-            <w:proofErr w:type="spellStart"/>
-            <w:proofErr w:type="gramStart"/>
+          </w:p>
+        </w:tc>
+        <w:tc>
+          <w:tcPr>
+            <w:tcW w:w="1709" w:type="dxa"/>
+            <w:tcBorders>
+              <w:top w:val="single" w:sz="8" w:space="0" w:color="000001"/>
+              <w:left w:val="single" w:sz="8" w:space="0" w:color="000001"/>
+              <w:bottom w:val="single" w:sz="8" w:space="0" w:color="000001"/>
+              <w:right w:val="single" w:sz="8" w:space="0" w:color="000001"/>
+            </w:tcBorders>
+            <w:shd w:val="clear" w:color="auto" w:fill="auto"/>
+            <w:tcMar>
+              <w:left w:w="90" w:type="dxa"/>
+            </w:tcMar>
+          </w:tcPr>
+          <w:p>
+            <w:pPr>
+              <w:widowControl w:val="0"/>
+              <w:spacing w:line="240" w:lineRule="auto"/>
+            </w:pPr>
             <w:r>
               <w:t>xxxx</w:t>
             </w:r>
-            <w:proofErr w:type="spellEnd"/>
-            <w:proofErr w:type="gramEnd"/>
-          </w:p>
-        </w:tc>
-        <w:tc>
-          <w:tcPr>
-            <w:tcW w:w="1980" w:type="dxa"/>
-            <w:shd w:val="clear" w:color="auto" w:fill="auto"/>
-            <w:tcMar>
-              <w:top w:w="100" w:type="dxa"/>
-              <w:left w:w="100" w:type="dxa"/>
-              <w:bottom w:w="100" w:type="dxa"/>
-              <w:right w:w="100" w:type="dxa"/>
-            </w:tcMar>
-          </w:tcPr>
-          <w:p>
-            <w:pPr>
-              <w:widowControl w:val="0"/>
-              <w:spacing w:line="240" w:lineRule="auto"/>
-            </w:pPr>
-            <w:proofErr w:type="spellStart"/>
-            <w:proofErr w:type="gramStart"/>
+          </w:p>
+        </w:tc>
+        <w:tc>
+          <w:tcPr>
+            <w:tcW w:w="1981" w:type="dxa"/>
+            <w:tcBorders>
+              <w:top w:val="single" w:sz="8" w:space="0" w:color="000001"/>
+              <w:left w:val="single" w:sz="8" w:space="0" w:color="000001"/>
+              <w:bottom w:val="single" w:sz="8" w:space="0" w:color="000001"/>
+              <w:right w:val="single" w:sz="8" w:space="0" w:color="000001"/>
+            </w:tcBorders>
+            <w:shd w:val="clear" w:color="auto" w:fill="auto"/>
+            <w:tcMar>
+              <w:left w:w="90" w:type="dxa"/>
+            </w:tcMar>
+          </w:tcPr>
+          <w:p>
+            <w:pPr>
+              <w:widowControl w:val="0"/>
+              <w:spacing w:line="240" w:lineRule="auto"/>
+            </w:pPr>
             <w:r>
               <w:t>xxxxx</w:t>
             </w:r>
-            <w:proofErr w:type="spellEnd"/>
-            <w:proofErr w:type="gramEnd"/>
-          </w:p>
-        </w:tc>
-        <w:tc>
-          <w:tcPr>
-            <w:tcW w:w="2025" w:type="dxa"/>
-            <w:shd w:val="clear" w:color="auto" w:fill="auto"/>
-            <w:tcMar>
-              <w:top w:w="100" w:type="dxa"/>
-              <w:left w:w="100" w:type="dxa"/>
-              <w:bottom w:w="100" w:type="dxa"/>
-              <w:right w:w="100" w:type="dxa"/>
+          </w:p>
+        </w:tc>
+        <w:tc>
+          <w:tcPr>
+            <w:tcW w:w="2026" w:type="dxa"/>
+            <w:tcBorders>
+              <w:top w:val="single" w:sz="8" w:space="0" w:color="000001"/>
+              <w:left w:val="single" w:sz="8" w:space="0" w:color="000001"/>
+              <w:bottom w:val="single" w:sz="8" w:space="0" w:color="000001"/>
+              <w:right w:val="single" w:sz="8" w:space="0" w:color="000001"/>
+            </w:tcBorders>
+            <w:shd w:val="clear" w:color="auto" w:fill="auto"/>
+            <w:tcMar>
+              <w:left w:w="90" w:type="dxa"/>
             </w:tcMar>
           </w:tcPr>
           <w:p>
@@ -1654,13 +1742,11 @@
         <w:rPr>
           <w:b/>
         </w:rPr>
+        <w:lastRenderedPageBreak/>
         <w:t>Atores:</w:t>
       </w:r>
       <w:r>
-        <w:t xml:space="preserve"> Sistema, c</w:t>
-      </w:r>
-      <w:r>
-        <w:t>liente e usuário</w:t>
+        <w:t xml:space="preserve"> Usuário</w:t>
       </w:r>
     </w:p>
     <w:p>
@@ -1689,14 +1775,7 @@
         <w:rPr>
           <w:b/>
         </w:rPr>
-        <w:lastRenderedPageBreak/>
-        <w:t>Preenchimento</w:t>
-      </w:r>
-      <w:r>
-        <w:rPr>
-          <w:b/>
-        </w:rPr>
-        <w:t xml:space="preserve"> dos dados do usuário; </w:t>
+        <w:t xml:space="preserve">Preenchimento dos dados do usuário; </w:t>
       </w:r>
     </w:p>
     <w:p>
@@ -1714,13 +1793,7 @@
         <w:rPr>
           <w:b/>
         </w:rPr>
-        <w:t>Período</w:t>
-      </w:r>
-      <w:r>
-        <w:rPr>
-          <w:b/>
-        </w:rPr>
-        <w:t xml:space="preserve"> de locação;</w:t>
+        <w:t>Período de locação;</w:t>
       </w:r>
     </w:p>
     <w:p>
@@ -1738,13 +1811,7 @@
         <w:rPr>
           <w:b/>
         </w:rPr>
-        <w:t>Modelo</w:t>
-      </w:r>
-      <w:r>
-        <w:rPr>
-          <w:b/>
-        </w:rPr>
-        <w:t xml:space="preserve"> do automóvel;</w:t>
+        <w:t>Modelo do automóvel;</w:t>
       </w:r>
     </w:p>
     <w:p>
@@ -1762,13 +1829,7 @@
         <w:rPr>
           <w:b/>
         </w:rPr>
-        <w:t>Motorista</w:t>
-      </w:r>
-      <w:r>
-        <w:rPr>
-          <w:b/>
-        </w:rPr>
-        <w:t>;</w:t>
+        <w:t>Motorista;</w:t>
       </w:r>
     </w:p>
     <w:p>
@@ -1786,22 +1847,16 @@
         <w:rPr>
           <w:b/>
         </w:rPr>
-        <w:t>Forma</w:t>
-      </w:r>
-      <w:r>
-        <w:rPr>
-          <w:b/>
-        </w:rPr>
-        <w:t xml:space="preserve"> de pagamento.</w:t>
+        <w:t>Forma de pagamento.</w:t>
       </w:r>
     </w:p>
     <w:p/>
     <w:p>
       <w:r>
-        <w:t>Essas informações deve</w:t>
-      </w:r>
-      <w:r>
-        <w:t>m realizar operações de consulta e filtragem de dados a cada etapa:</w:t>
+        <w:t xml:space="preserve">Essas informações </w:t>
+      </w:r>
+      <w:r>
+        <w:t>devem realizar operações de consulta e filtragem de dados a cada etapa:</w:t>
       </w:r>
     </w:p>
     <w:p>
@@ -1809,31 +1864,19 @@
         <w:pStyle w:val="PargrafodaLista"/>
         <w:numPr>
           <w:ilvl w:val="0"/>
-          <w:numId w:val="5"/>
+          <w:numId w:val="4"/>
         </w:numPr>
       </w:pPr>
       <w:r>
         <w:rPr>
           <w:b/>
         </w:rPr>
-        <w:t>Preenchimento</w:t>
-      </w:r>
-      <w:r>
-        <w:rPr>
-          <w:b/>
-        </w:rPr>
-        <w:t xml:space="preserve"> dos dados do usuário; </w:t>
-      </w:r>
-    </w:p>
-    <w:p>
-      <w:r>
-        <w:t>C</w:t>
-      </w:r>
-      <w:r>
-        <w:t>om o preenchimento desses dados, o sistema deve executar o CSU1 - Avaliar Cliente para fins</w:t>
-      </w:r>
-      <w:r>
-        <w:t xml:space="preserve"> de verificar inadimplência. </w:t>
+        <w:t xml:space="preserve">Preenchimento dos dados do usuário; </w:t>
+      </w:r>
+    </w:p>
+    <w:p>
+      <w:r>
+        <w:t xml:space="preserve">Com o preenchimento desses dados, o sistema deve executar o CSU1 - Avaliar Cliente para fins de verificar inadimplência. </w:t>
       </w:r>
     </w:p>
     <w:p>
@@ -1841,7 +1884,7 @@
         <w:pStyle w:val="PargrafodaLista"/>
         <w:numPr>
           <w:ilvl w:val="0"/>
-          <w:numId w:val="5"/>
+          <w:numId w:val="4"/>
         </w:numPr>
         <w:rPr>
           <w:b/>
@@ -1851,21 +1894,15 @@
         <w:rPr>
           <w:b/>
         </w:rPr>
-        <w:t>Período</w:t>
-      </w:r>
-      <w:r>
-        <w:rPr>
-          <w:b/>
-        </w:rPr>
-        <w:t xml:space="preserve"> de locação;</w:t>
-      </w:r>
-    </w:p>
-    <w:p>
-      <w:r>
-        <w:t>A</w:t>
-      </w:r>
-      <w:r>
-        <w:t>o preencher o período de locação desejado, o sistema deve filtrar todos os veículos que estarão disponíveis naquele período para a próxima etapa de preenchimento.</w:t>
+        <w:t>Período de locação;</w:t>
+      </w:r>
+    </w:p>
+    <w:p>
+      <w:r>
+        <w:t>Ao pr</w:t>
+      </w:r>
+      <w:r>
+        <w:t>eencher o período de locação desejado, o sistema deve filtrar todos os veículos que estarão disponíveis naquele período para a próxima etapa de preenchimento.</w:t>
       </w:r>
     </w:p>
     <w:p>
@@ -1873,7 +1910,7 @@
         <w:pStyle w:val="PargrafodaLista"/>
         <w:numPr>
           <w:ilvl w:val="0"/>
-          <w:numId w:val="5"/>
+          <w:numId w:val="4"/>
         </w:numPr>
         <w:rPr>
           <w:b/>
@@ -1883,37 +1920,22 @@
         <w:rPr>
           <w:b/>
         </w:rPr>
-        <w:t>Modelo</w:t>
-      </w:r>
-      <w:r>
-        <w:rPr>
-          <w:b/>
-        </w:rPr>
-        <w:t xml:space="preserve"> do veículo</w:t>
-      </w:r>
-      <w:r>
-        <w:rPr>
-          <w:b/>
-        </w:rPr>
-        <w:t>;</w:t>
-      </w:r>
-    </w:p>
-    <w:p>
-      <w:r>
-        <w:t>O</w:t>
-      </w:r>
-      <w:r>
-        <w:t>s modelos de veículos disponíveis serão mostrados e selecionados pelo us</w:t>
-      </w:r>
-      <w:r>
-        <w:t>uário a critério do cliente.</w:t>
+        <w:t>Modelo do veículo;</w:t>
+      </w:r>
+    </w:p>
+    <w:p>
+      <w:r>
+        <w:t>Os modelos de veículos disponíveis serão mostrados e selecionados pelo usuário</w:t>
+      </w:r>
+      <w:r>
+        <w:t xml:space="preserve"> a critério do cliente.</w:t>
       </w:r>
     </w:p>
     <w:p>
       <w:pPr>
         <w:numPr>
           <w:ilvl w:val="0"/>
-          <w:numId w:val="5"/>
+          <w:numId w:val="4"/>
         </w:numPr>
         <w:contextualSpacing/>
         <w:rPr>
@@ -1924,13 +1946,7 @@
         <w:rPr>
           <w:b/>
         </w:rPr>
-        <w:t>Motorista</w:t>
-      </w:r>
-      <w:r>
-        <w:rPr>
-          <w:b/>
-        </w:rPr>
-        <w:t>;</w:t>
+        <w:t>Motorista;</w:t>
       </w:r>
     </w:p>
     <w:p>
@@ -1942,7 +1958,7 @@
       <w:pPr>
         <w:numPr>
           <w:ilvl w:val="0"/>
-          <w:numId w:val="5"/>
+          <w:numId w:val="4"/>
         </w:numPr>
         <w:contextualSpacing/>
         <w:rPr>
@@ -1953,18 +1969,15 @@
         <w:rPr>
           <w:b/>
         </w:rPr>
-        <w:t>Forma</w:t>
-      </w:r>
-      <w:r>
-        <w:rPr>
-          <w:b/>
-        </w:rPr>
-        <w:t xml:space="preserve"> de pagamento.</w:t>
-      </w:r>
-    </w:p>
-    <w:p>
-      <w:r>
-        <w:t>Após todos os passos concluídos acima, o cliente deve escolher sua forma de pagamento. Claro que reduzindo as opções de pagamento segundo o resultado gerado pelo CSU1 - Avaliar Cliente. Em seguida o pagamento é efetuado executando o CSU8 - Pagar locação.</w:t>
+        <w:t>Forma de pagamento.</w:t>
+      </w:r>
+    </w:p>
+    <w:p>
+      <w:r>
+        <w:t>Após</w:t>
+      </w:r>
+      <w:r>
+        <w:t xml:space="preserve"> todos os passos concluídos acima, o cliente deve escolher sua forma de pagamento. Claro que reduzindo as opções de pagamento segundo o resultado gerado pelo CSU1 - Avaliar Cliente. Em seguida o pagamento é efetuado executando o CSU8 - Pagar locação.</w:t>
       </w:r>
     </w:p>
     <w:p/>
@@ -1978,7 +1991,13 @@
         <w:rPr>
           <w:b/>
         </w:rPr>
-        <w:t>CSU5 - Manter veículos</w:t>
+        <w:t>CSU5</w:t>
+      </w:r>
+      <w:r>
+        <w:rPr>
+          <w:b/>
+        </w:rPr>
+        <w:t xml:space="preserve"> - Manter veículos</w:t>
       </w:r>
     </w:p>
     <w:p>
@@ -1996,10 +2015,7 @@
         <w:t>Atores:</w:t>
       </w:r>
       <w:r>
-        <w:t xml:space="preserve"> Sistema e u</w:t>
-      </w:r>
-      <w:r>
-        <w:t>suário</w:t>
+        <w:t xml:space="preserve"> Usuário</w:t>
       </w:r>
     </w:p>
     <w:p>
@@ -2010,10 +2026,10 @@
         <w:t xml:space="preserve">Descrição: </w:t>
       </w:r>
       <w:r>
-        <w:t>Esse caso de uso se destina a manutenção dos dados de veículos da locadora. Onde será possível realizar a inclusão, exclusão ou edição de informações ou veículos. Através de uma planilha, listan</w:t>
-      </w:r>
-      <w:r>
-        <w:t>do todos os veículos por modelo e placa, o usuário será capaz de incluir, excluir ou editar as informações de cada veículo no sistema.</w:t>
+        <w:t>Esse caso de uso se destina a manutenção dos dados de veículos da locadora. Onde será possível realizar a inclusão, exclusão ou edição de informações ou veículos. Através de uma planilha, listando todos os veí</w:t>
+      </w:r>
+      <w:r>
+        <w:t>culos por modelo e placa, o usuário será capaz de incluir, excluir ou editar as informações de cada veículo no sistema.</w:t>
       </w:r>
     </w:p>
     <w:p/>
@@ -2045,10 +2061,7 @@
         <w:t>Atores:</w:t>
       </w:r>
       <w:r>
-        <w:t xml:space="preserve"> Sistema e u</w:t>
-      </w:r>
-      <w:r>
-        <w:t>suário</w:t>
+        <w:t xml:space="preserve"> Usuário</w:t>
       </w:r>
     </w:p>
     <w:p>
@@ -2059,16 +2072,19 @@
         <w:t xml:space="preserve">Descrição: </w:t>
       </w:r>
       <w:r>
-        <w:t>Caso de uso responsável por possibilitar a edição das inform</w:t>
-      </w:r>
-      <w:r>
-        <w:t>ações de conta do usuário. Deve ser possível a alteração de nome, e-mail</w:t>
-      </w:r>
-      <w:r>
-        <w:t xml:space="preserve"> e senha. Sendo que caso esquecida, a senha pode ser recuperada e enviada para o e-mail</w:t>
-      </w:r>
-      <w:r>
-        <w:t xml:space="preserve"> apresentado para o usuário.</w:t>
+        <w:t>Caso de uso responsável por possibilitar a edição das informações de conta do usuário</w:t>
+      </w:r>
+      <w:r>
+        <w:t xml:space="preserve">. Deve ser possível a alteração de nome, e-mail e senha. Sendo que caso </w:t>
+      </w:r>
+      <w:r>
+        <w:rPr>
+          <w:rStyle w:val="ncoradanotaderodap"/>
+        </w:rPr>
+        <w:footnoteReference w:id="1"/>
+      </w:r>
+      <w:r>
+        <w:t>esquecida, a senha pode ser recuperada e enviada para o e-mail apresentado para o usuário.</w:t>
       </w:r>
     </w:p>
     <w:p/>
@@ -2082,13 +2098,7 @@
         <w:rPr>
           <w:b/>
         </w:rPr>
-        <w:t xml:space="preserve">CSU7 </w:t>
-      </w:r>
-      <w:r>
-        <w:rPr>
-          <w:b/>
-        </w:rPr>
-        <w:t>- Manter motorista</w:t>
+        <w:t>CSU7 - Manter motorista</w:t>
       </w:r>
     </w:p>
     <w:p>
@@ -2106,10 +2116,7 @@
         <w:t>Atores:</w:t>
       </w:r>
       <w:r>
-        <w:t xml:space="preserve"> Sistema e u</w:t>
-      </w:r>
-      <w:r>
-        <w:t>suário</w:t>
+        <w:t xml:space="preserve"> Usuário</w:t>
       </w:r>
     </w:p>
     <w:p>
@@ -2120,17 +2127,13 @@
         <w:t xml:space="preserve">Descrição: </w:t>
       </w:r>
       <w:r>
-        <w:t>Esse cas</w:t>
-      </w:r>
-      <w:r>
-        <w:t xml:space="preserve">o de uso se destina a manutenção dos dados dos motoristas cadastrados da locadora. Onde será possível realizar a inclusão, exclusão ou edição de informações dos mesmos. Através de uma planilha, listando todos os motoristas por nome e </w:t>
-      </w:r>
-      <w:r>
-        <w:lastRenderedPageBreak/>
-        <w:t>matrícula, o usuário s</w:t>
-      </w:r>
-      <w:r>
-        <w:t>erá capaz de incluir, excluir ou editar as informações de cada um no sistema.</w:t>
+        <w:t xml:space="preserve">Esse caso de uso se destina a </w:t>
+      </w:r>
+      <w:r>
+        <w:t xml:space="preserve">manutenção dos dados dos motoristas cadastrados da locadora. Onde será possível realizar a inclusão, exclusão ou edição de informações dos mesmos. Através de uma planilha, listando todos os motoristas por nome e matrícula, o usuário será capaz de incluir, </w:t>
+      </w:r>
+      <w:r>
+        <w:t>excluir ou editar as informações de cada um no sistema.</w:t>
       </w:r>
     </w:p>
     <w:p/>
@@ -2144,13 +2147,7 @@
         <w:rPr>
           <w:b/>
         </w:rPr>
-        <w:t xml:space="preserve">CSU8 </w:t>
-      </w:r>
-      <w:r>
-        <w:rPr>
-          <w:b/>
-        </w:rPr>
-        <w:t>- Pagar locação</w:t>
+        <w:t>CSU8 - Pagar locação</w:t>
       </w:r>
     </w:p>
     <w:p>
@@ -2168,10 +2165,7 @@
         <w:t>Atores:</w:t>
       </w:r>
       <w:r>
-        <w:t xml:space="preserve"> Sistema e u</w:t>
-      </w:r>
-      <w:r>
-        <w:t>suário</w:t>
+        <w:t xml:space="preserve"> Usuário e cliente</w:t>
       </w:r>
     </w:p>
     <w:p>
@@ -2182,10 +2176,10 @@
         <w:t xml:space="preserve">Descrição: </w:t>
       </w:r>
       <w:r>
-        <w:t>Ao final de um cenário de sucesso dentro do CSU4 - Locar veículo, após a escolha do método de pagamento pelo cliente, o</w:t>
-      </w:r>
-      <w:r>
-        <w:t xml:space="preserve"> usuário deve finalizar a locação recebendo o pagamento. Dependendo da forma escolhida, seguimos por caminhos diferentes:</w:t>
+        <w:t>Ao final de um cenário de sucesso dentro do CSU4 - Locar veículo, após a escolha do método de pagamento pelo cliente, o usuário deve finaliz</w:t>
+      </w:r>
+      <w:r>
+        <w:t>ar a locação recebendo o pagamento. Dependendo da forma escolhida, seguimos por caminhos diferentes:</w:t>
       </w:r>
     </w:p>
     <w:p/>
@@ -2220,7 +2214,10 @@
     </w:p>
     <w:p>
       <w:r>
-        <w:t>O usuário recebe do cliente através de uma máquina de cartão o valor referente a locação e finaliza a o CSU - Locar veículo junto ao sistema.</w:t>
+        <w:t>O usuário recebe d</w:t>
+      </w:r>
+      <w:r>
+        <w:t>o cliente através de uma máquina de cartão o valor referente a locação e finaliza a o CSU - Locar veículo junto ao sistema.</w:t>
       </w:r>
     </w:p>
     <w:p>
@@ -2237,10 +2234,10 @@
     </w:p>
     <w:p>
       <w:r>
-        <w:t>O usuário recebe do cliente através de uma máquina de cartão a vista ou parcela</w:t>
-      </w:r>
-      <w:r>
-        <w:t>do em 30, 60 ou 90 dias, o valor referente a locação e finaliza a o CSU - Locar veículo junto ao sistema.</w:t>
+        <w:t xml:space="preserve">O usuário recebe do cliente através de uma máquina de cartão a vista ou parcelado em 30, 60 ou 90 dias, o valor </w:t>
+      </w:r>
+      <w:r>
+        <w:t>referente a locação e finaliza a o CSU - Locar veículo junto ao sistema.</w:t>
       </w:r>
     </w:p>
     <w:p>
@@ -2257,10 +2254,7 @@
     </w:p>
     <w:p>
       <w:r>
-        <w:t>O usuário recebe do cliente um cheque no valor total da locação ou vários cheques referentes ao parcelamento possível</w:t>
-      </w:r>
-      <w:r>
-        <w:t xml:space="preserve"> de 30, 60 ou 90 dias.</w:t>
+        <w:t>O usuário recebe do cliente um cheque no valor total da locação ou vários cheques referentes ao parcelamento possível de 30, 60 ou 90 dias.</w:t>
       </w:r>
     </w:p>
     <w:p/>
@@ -2274,33 +2268,7 @@
         <w:rPr>
           <w:b/>
         </w:rPr>
-        <w:t>CS</w:t>
-      </w:r>
-      <w:r>
-        <w:rPr>
-          <w:b/>
-        </w:rPr>
-        <w:t xml:space="preserve">U9 </w:t>
-      </w:r>
-      <w:r>
-        <w:rPr>
-          <w:b/>
-        </w:rPr>
-        <w:t xml:space="preserve">- </w:t>
-      </w:r>
-      <w:proofErr w:type="spellStart"/>
-      <w:r>
-        <w:rPr>
-          <w:b/>
-        </w:rPr>
-        <w:t>Logar</w:t>
-      </w:r>
-      <w:proofErr w:type="spellEnd"/>
-      <w:r>
-        <w:rPr>
-          <w:b/>
-        </w:rPr>
-        <w:t xml:space="preserve"> no sistema</w:t>
+        <w:t>CSU9 - Logar no sistema</w:t>
       </w:r>
     </w:p>
     <w:p>
@@ -2318,10 +2286,10 @@
         <w:t>Atores:</w:t>
       </w:r>
       <w:r>
-        <w:t xml:space="preserve"> Sistema e u</w:t>
-      </w:r>
-      <w:r>
-        <w:t>suário</w:t>
+        <w:t xml:space="preserve"> Us</w:t>
+      </w:r>
+      <w:r>
+        <w:t>uário</w:t>
       </w:r>
     </w:p>
     <w:p>
@@ -2332,18 +2300,15 @@
         <w:t xml:space="preserve">Descrição: </w:t>
       </w:r>
       <w:r>
-        <w:t>O usuário que possuir uma conta, poderá realizar o login no sistema através de um painel de login, fornecendo e-mail</w:t>
-      </w:r>
-      <w:r>
-        <w:t xml:space="preserve"> e senha correspondente a algum que exista no sistema.</w:t>
-      </w:r>
-    </w:p>
-    <w:p>
-      <w:r>
-        <w:t>No caso de erro no preenchi</w:t>
-      </w:r>
-      <w:r>
-        <w:t>mento dos dados, uma mensagem de alerta visual deverá ser disparada para o usuário.</w:t>
+        <w:t>O usuário que possuir uma conta, poderá realizar o login no sistema através de um painel de login, fornecendo e-mail e senha correspondente a algum que exista no sistema.</w:t>
+      </w:r>
+    </w:p>
+    <w:p>
+      <w:r>
+        <w:t>No caso de erro no preenchimento dos dados, uma mensagem de alerta v</w:t>
+      </w:r>
+      <w:r>
+        <w:t>isual deverá ser disparada para o usuário.</w:t>
       </w:r>
     </w:p>
     <w:p>
@@ -2354,34 +2319,208 @@
     <w:p/>
     <w:p/>
     <w:sectPr>
-      <w:pgSz w:w="11909" w:h="16834"/>
-      <w:pgMar w:top="1440" w:right="1440" w:bottom="1440" w:left="1440" w:header="0" w:footer="720" w:gutter="0"/>
+      <w:pgSz w:w="11906" w:h="16838"/>
+      <w:pgMar w:top="1440" w:right="1440" w:bottom="1440" w:left="1440" w:header="0" w:footer="0" w:gutter="0"/>
       <w:pgNumType w:start="1"/>
       <w:cols w:space="720"/>
+      <w:formProt w:val="0"/>
+      <w:docGrid w:linePitch="240" w:charSpace="-2049"/>
     </w:sectPr>
   </w:body>
 </w:document>
 </file>
 
+<file path=word/endnotes.xml><?xml version="1.0" encoding="utf-8"?>
+<w:endnotes xmlns:wpc="http://schemas.microsoft.com/office/word/2010/wordprocessingCanvas" xmlns:mc="http://schemas.openxmlformats.org/markup-compatibility/2006" xmlns:o="urn:schemas-microsoft-com:office:office" xmlns:r="http://schemas.openxmlformats.org/officeDocument/2006/relationships" xmlns:m="http://schemas.openxmlformats.org/officeDocument/2006/math" xmlns:v="urn:schemas-microsoft-com:vml" xmlns:wp14="http://schemas.microsoft.com/office/word/2010/wordprocessingDrawing" xmlns:wp="http://schemas.openxmlformats.org/drawingml/2006/wordprocessingDrawing" xmlns:w10="urn:schemas-microsoft-com:office:word" xmlns:w="http://schemas.openxmlformats.org/wordprocessingml/2006/main" xmlns:w14="http://schemas.microsoft.com/office/word/2010/wordml" xmlns:w15="http://schemas.microsoft.com/office/word/2012/wordml" xmlns:wpg="http://schemas.microsoft.com/office/word/2010/wordprocessingGroup" xmlns:wpi="http://schemas.microsoft.com/office/word/2010/wordprocessingInk" xmlns:wne="http://schemas.microsoft.com/office/word/2006/wordml" xmlns:wps="http://schemas.microsoft.com/office/word/2010/wordprocessingShape" mc:Ignorable="w14 w15 wp14">
+  <w:endnote w:type="separator" w:id="-1">
+    <w:p>
+      <w:pPr>
+        <w:spacing w:line="240" w:lineRule="auto"/>
+      </w:pPr>
+      <w:r>
+        <w:separator/>
+      </w:r>
+    </w:p>
+  </w:endnote>
+  <w:endnote w:type="continuationSeparator" w:id="0">
+    <w:p>
+      <w:pPr>
+        <w:spacing w:line="240" w:lineRule="auto"/>
+      </w:pPr>
+      <w:r>
+        <w:continuationSeparator/>
+      </w:r>
+    </w:p>
+  </w:endnote>
+</w:endnotes>
+</file>
+
+<file path=word/footnotes.xml><?xml version="1.0" encoding="utf-8"?>
+<w:footnotes xmlns:wpc="http://schemas.microsoft.com/office/word/2010/wordprocessingCanvas" xmlns:mc="http://schemas.openxmlformats.org/markup-compatibility/2006" xmlns:o="urn:schemas-microsoft-com:office:office" xmlns:r="http://schemas.openxmlformats.org/officeDocument/2006/relationships" xmlns:m="http://schemas.openxmlformats.org/officeDocument/2006/math" xmlns:v="urn:schemas-microsoft-com:vml" xmlns:wp14="http://schemas.microsoft.com/office/word/2010/wordprocessingDrawing" xmlns:wp="http://schemas.openxmlformats.org/drawingml/2006/wordprocessingDrawing" xmlns:w10="urn:schemas-microsoft-com:office:word" xmlns:w="http://schemas.openxmlformats.org/wordprocessingml/2006/main" xmlns:w14="http://schemas.microsoft.com/office/word/2010/wordml" xmlns:w15="http://schemas.microsoft.com/office/word/2012/wordml" xmlns:wpg="http://schemas.microsoft.com/office/word/2010/wordprocessingGroup" xmlns:wpi="http://schemas.microsoft.com/office/word/2010/wordprocessingInk" xmlns:wne="http://schemas.microsoft.com/office/word/2006/wordml" xmlns:wps="http://schemas.microsoft.com/office/word/2010/wordprocessingShape" mc:Ignorable="w14 w15 wp14">
+  <w:footnote w:type="separator" w:id="-1">
+    <w:p/>
+  </w:footnote>
+  <w:footnote w:type="continuationSeparator" w:id="0">
+    <w:p>
+      <w:r>
+        <w:continuationSeparator/>
+      </w:r>
+    </w:p>
+  </w:footnote>
+  <w:footnote w:id="1">
+    <w:p>
+      <w:pPr>
+        <w:pStyle w:val="Textodenotaderodap"/>
+      </w:pPr>
+      <w:r>
+        <w:footnoteRef/>
+      </w:r>
+    </w:p>
+  </w:footnote>
+</w:footnotes>
+</file>
+
 <file path=word/numbering.xml><?xml version="1.0" encoding="utf-8"?>
 <w:numbering xmlns:wpc="http://schemas.microsoft.com/office/word/2010/wordprocessingCanvas" xmlns:mc="http://schemas.openxmlformats.org/markup-compatibility/2006" xmlns:o="urn:schemas-microsoft-com:office:office" xmlns:r="http://schemas.openxmlformats.org/officeDocument/2006/relationships" xmlns:m="http://schemas.openxmlformats.org/officeDocument/2006/math" xmlns:v="urn:schemas-microsoft-com:vml" xmlns:wp14="http://schemas.microsoft.com/office/word/2010/wordprocessingDrawing" xmlns:wp="http://schemas.openxmlformats.org/drawingml/2006/wordprocessingDrawing" xmlns:w10="urn:schemas-microsoft-com:office:word" xmlns:w="http://schemas.openxmlformats.org/wordprocessingml/2006/main" xmlns:w14="http://schemas.microsoft.com/office/word/2010/wordml" xmlns:w15="http://schemas.microsoft.com/office/word/2012/wordml" xmlns:wpg="http://schemas.microsoft.com/office/word/2010/wordprocessingGroup" xmlns:wpi="http://schemas.microsoft.com/office/word/2010/wordprocessingInk" xmlns:wne="http://schemas.microsoft.com/office/word/2006/wordml" xmlns:wps="http://schemas.microsoft.com/office/word/2010/wordprocessingShape" mc:Ignorable="w14 w15 wp14">
   <w:abstractNum w:abstractNumId="0" w15:restartNumberingAfterBreak="0">
-    <w:nsid w:val="332305F9"/>
-    <w:multiLevelType w:val="hybridMultilevel"/>
-    <w:tmpl w:val="9B3256FC"/>
-    <w:lvl w:ilvl="0" w:tplc="7B40DC30">
-      <w:start w:val="2"/>
+    <w:nsid w:val="10361FC4"/>
+    <w:multiLevelType w:val="multilevel"/>
+    <w:tmpl w:val="AE4666E6"/>
+    <w:lvl w:ilvl="0">
+      <w:start w:val="1"/>
+      <w:numFmt w:val="none"/>
+      <w:suff w:val="nothing"/>
+      <w:lvlText w:val=""/>
+      <w:lvlJc w:val="left"/>
+      <w:pPr>
+        <w:tabs>
+          <w:tab w:val="num" w:pos="432"/>
+        </w:tabs>
+        <w:ind w:left="432" w:hanging="432"/>
+      </w:pPr>
+    </w:lvl>
+    <w:lvl w:ilvl="1">
+      <w:start w:val="1"/>
+      <w:numFmt w:val="none"/>
+      <w:suff w:val="nothing"/>
+      <w:lvlText w:val=""/>
+      <w:lvlJc w:val="left"/>
+      <w:pPr>
+        <w:tabs>
+          <w:tab w:val="num" w:pos="576"/>
+        </w:tabs>
+        <w:ind w:left="576" w:hanging="576"/>
+      </w:pPr>
+    </w:lvl>
+    <w:lvl w:ilvl="2">
+      <w:start w:val="1"/>
+      <w:numFmt w:val="none"/>
+      <w:suff w:val="nothing"/>
+      <w:lvlText w:val=""/>
+      <w:lvlJc w:val="left"/>
+      <w:pPr>
+        <w:tabs>
+          <w:tab w:val="num" w:pos="720"/>
+        </w:tabs>
+        <w:ind w:left="720" w:hanging="720"/>
+      </w:pPr>
+    </w:lvl>
+    <w:lvl w:ilvl="3">
+      <w:start w:val="1"/>
+      <w:numFmt w:val="none"/>
+      <w:suff w:val="nothing"/>
+      <w:lvlText w:val=""/>
+      <w:lvlJc w:val="left"/>
+      <w:pPr>
+        <w:tabs>
+          <w:tab w:val="num" w:pos="864"/>
+        </w:tabs>
+        <w:ind w:left="864" w:hanging="864"/>
+      </w:pPr>
+    </w:lvl>
+    <w:lvl w:ilvl="4">
+      <w:start w:val="1"/>
+      <w:numFmt w:val="none"/>
+      <w:suff w:val="nothing"/>
+      <w:lvlText w:val=""/>
+      <w:lvlJc w:val="left"/>
+      <w:pPr>
+        <w:tabs>
+          <w:tab w:val="num" w:pos="1008"/>
+        </w:tabs>
+        <w:ind w:left="1008" w:hanging="1008"/>
+      </w:pPr>
+    </w:lvl>
+    <w:lvl w:ilvl="5">
+      <w:start w:val="1"/>
+      <w:numFmt w:val="none"/>
+      <w:suff w:val="nothing"/>
+      <w:lvlText w:val=""/>
+      <w:lvlJc w:val="left"/>
+      <w:pPr>
+        <w:tabs>
+          <w:tab w:val="num" w:pos="1152"/>
+        </w:tabs>
+        <w:ind w:left="1152" w:hanging="1152"/>
+      </w:pPr>
+    </w:lvl>
+    <w:lvl w:ilvl="6">
+      <w:start w:val="1"/>
+      <w:numFmt w:val="none"/>
+      <w:suff w:val="nothing"/>
+      <w:lvlText w:val=""/>
+      <w:lvlJc w:val="left"/>
+      <w:pPr>
+        <w:tabs>
+          <w:tab w:val="num" w:pos="1296"/>
+        </w:tabs>
+        <w:ind w:left="1296" w:hanging="1296"/>
+      </w:pPr>
+    </w:lvl>
+    <w:lvl w:ilvl="7">
+      <w:start w:val="1"/>
+      <w:numFmt w:val="none"/>
+      <w:suff w:val="nothing"/>
+      <w:lvlText w:val=""/>
+      <w:lvlJc w:val="left"/>
+      <w:pPr>
+        <w:tabs>
+          <w:tab w:val="num" w:pos="1440"/>
+        </w:tabs>
+        <w:ind w:left="1440" w:hanging="1440"/>
+      </w:pPr>
+    </w:lvl>
+    <w:lvl w:ilvl="8">
+      <w:start w:val="1"/>
+      <w:numFmt w:val="none"/>
+      <w:suff w:val="nothing"/>
+      <w:lvlText w:val=""/>
+      <w:lvlJc w:val="left"/>
+      <w:pPr>
+        <w:tabs>
+          <w:tab w:val="num" w:pos="1584"/>
+        </w:tabs>
+        <w:ind w:left="1584" w:hanging="1584"/>
+      </w:pPr>
+    </w:lvl>
+  </w:abstractNum>
+  <w:abstractNum w:abstractNumId="1" w15:restartNumberingAfterBreak="0">
+    <w:nsid w:val="2DC110D7"/>
+    <w:multiLevelType w:val="multilevel"/>
+    <w:tmpl w:val="69CE7836"/>
+    <w:lvl w:ilvl="0">
+      <w:start w:val="1"/>
       <w:numFmt w:val="decimal"/>
-      <w:lvlText w:val="%1"/>
+      <w:lvlText w:val="%1-"/>
       <w:lvlJc w:val="left"/>
       <w:pPr>
         <w:ind w:left="720" w:hanging="360"/>
       </w:pPr>
       <w:rPr>
-        <w:rFonts w:hint="default"/>
+        <w:b/>
       </w:rPr>
     </w:lvl>
-    <w:lvl w:ilvl="1" w:tplc="04160019" w:tentative="1">
+    <w:lvl w:ilvl="1">
       <w:start w:val="1"/>
       <w:numFmt w:val="lowerLetter"/>
       <w:lvlText w:val="%2."/>
@@ -2390,7 +2529,7 @@
         <w:ind w:left="1440" w:hanging="360"/>
       </w:pPr>
     </w:lvl>
-    <w:lvl w:ilvl="2" w:tplc="0416001B" w:tentative="1">
+    <w:lvl w:ilvl="2">
       <w:start w:val="1"/>
       <w:numFmt w:val="lowerRoman"/>
       <w:lvlText w:val="%3."/>
@@ -2399,7 +2538,7 @@
         <w:ind w:left="2160" w:hanging="180"/>
       </w:pPr>
     </w:lvl>
-    <w:lvl w:ilvl="3" w:tplc="0416000F" w:tentative="1">
+    <w:lvl w:ilvl="3">
       <w:start w:val="1"/>
       <w:numFmt w:val="decimal"/>
       <w:lvlText w:val="%4."/>
@@ -2408,7 +2547,7 @@
         <w:ind w:left="2880" w:hanging="360"/>
       </w:pPr>
     </w:lvl>
-    <w:lvl w:ilvl="4" w:tplc="04160019" w:tentative="1">
+    <w:lvl w:ilvl="4">
       <w:start w:val="1"/>
       <w:numFmt w:val="lowerLetter"/>
       <w:lvlText w:val="%5."/>
@@ -2417,7 +2556,7 @@
         <w:ind w:left="3600" w:hanging="360"/>
       </w:pPr>
     </w:lvl>
-    <w:lvl w:ilvl="5" w:tplc="0416001B" w:tentative="1">
+    <w:lvl w:ilvl="5">
       <w:start w:val="1"/>
       <w:numFmt w:val="lowerRoman"/>
       <w:lvlText w:val="%6."/>
@@ -2426,7 +2565,7 @@
         <w:ind w:left="4320" w:hanging="180"/>
       </w:pPr>
     </w:lvl>
-    <w:lvl w:ilvl="6" w:tplc="0416000F" w:tentative="1">
+    <w:lvl w:ilvl="6">
       <w:start w:val="1"/>
       <w:numFmt w:val="decimal"/>
       <w:lvlText w:val="%7."/>
@@ -2435,7 +2574,7 @@
         <w:ind w:left="5040" w:hanging="360"/>
       </w:pPr>
     </w:lvl>
-    <w:lvl w:ilvl="7" w:tplc="04160019" w:tentative="1">
+    <w:lvl w:ilvl="7">
       <w:start w:val="1"/>
       <w:numFmt w:val="lowerLetter"/>
       <w:lvlText w:val="%8."/>
@@ -2444,7 +2583,7 @@
         <w:ind w:left="5760" w:hanging="360"/>
       </w:pPr>
     </w:lvl>
-    <w:lvl w:ilvl="8" w:tplc="0416001B" w:tentative="1">
+    <w:lvl w:ilvl="8">
       <w:start w:val="1"/>
       <w:numFmt w:val="lowerRoman"/>
       <w:lvlText w:val="%9."/>
@@ -2454,20 +2593,247 @@
       </w:pPr>
     </w:lvl>
   </w:abstractNum>
-  <w:abstractNum w:abstractNumId="1" w15:restartNumberingAfterBreak="0">
-    <w:nsid w:val="3E381989"/>
+  <w:abstractNum w:abstractNumId="2" w15:restartNumberingAfterBreak="0">
+    <w:nsid w:val="42CF4D87"/>
     <w:multiLevelType w:val="multilevel"/>
-    <w:tmpl w:val="1C6A5DCE"/>
+    <w:tmpl w:val="026E8FE8"/>
     <w:lvl w:ilvl="0">
       <w:start w:val="1"/>
       <w:numFmt w:val="decimal"/>
       <w:lvlText w:val="%1."/>
       <w:lvlJc w:val="left"/>
       <w:pPr>
+        <w:ind w:left="1440" w:hanging="360"/>
+      </w:pPr>
+      <w:rPr>
+        <w:u w:val="none"/>
+      </w:rPr>
+    </w:lvl>
+    <w:lvl w:ilvl="1">
+      <w:start w:val="1"/>
+      <w:numFmt w:val="lowerLetter"/>
+      <w:lvlText w:val="%2."/>
+      <w:lvlJc w:val="left"/>
+      <w:pPr>
+        <w:ind w:left="2160" w:hanging="360"/>
+      </w:pPr>
+      <w:rPr>
+        <w:u w:val="none"/>
+      </w:rPr>
+    </w:lvl>
+    <w:lvl w:ilvl="2">
+      <w:start w:val="1"/>
+      <w:numFmt w:val="lowerRoman"/>
+      <w:lvlText w:val="%3."/>
+      <w:lvlJc w:val="right"/>
+      <w:pPr>
+        <w:ind w:left="2880" w:hanging="360"/>
+      </w:pPr>
+      <w:rPr>
+        <w:u w:val="none"/>
+      </w:rPr>
+    </w:lvl>
+    <w:lvl w:ilvl="3">
+      <w:start w:val="1"/>
+      <w:numFmt w:val="decimal"/>
+      <w:lvlText w:val="%4."/>
+      <w:lvlJc w:val="left"/>
+      <w:pPr>
+        <w:ind w:left="3600" w:hanging="360"/>
+      </w:pPr>
+      <w:rPr>
+        <w:u w:val="none"/>
+      </w:rPr>
+    </w:lvl>
+    <w:lvl w:ilvl="4">
+      <w:start w:val="1"/>
+      <w:numFmt w:val="lowerLetter"/>
+      <w:lvlText w:val="%5."/>
+      <w:lvlJc w:val="left"/>
+      <w:pPr>
+        <w:ind w:left="4320" w:hanging="360"/>
+      </w:pPr>
+      <w:rPr>
+        <w:u w:val="none"/>
+      </w:rPr>
+    </w:lvl>
+    <w:lvl w:ilvl="5">
+      <w:start w:val="1"/>
+      <w:numFmt w:val="lowerRoman"/>
+      <w:lvlText w:val="%6."/>
+      <w:lvlJc w:val="right"/>
+      <w:pPr>
+        <w:ind w:left="5040" w:hanging="360"/>
+      </w:pPr>
+      <w:rPr>
+        <w:u w:val="none"/>
+      </w:rPr>
+    </w:lvl>
+    <w:lvl w:ilvl="6">
+      <w:start w:val="1"/>
+      <w:numFmt w:val="decimal"/>
+      <w:lvlText w:val="%7."/>
+      <w:lvlJc w:val="left"/>
+      <w:pPr>
+        <w:ind w:left="5760" w:hanging="360"/>
+      </w:pPr>
+      <w:rPr>
+        <w:u w:val="none"/>
+      </w:rPr>
+    </w:lvl>
+    <w:lvl w:ilvl="7">
+      <w:start w:val="1"/>
+      <w:numFmt w:val="lowerLetter"/>
+      <w:lvlText w:val="%8."/>
+      <w:lvlJc w:val="left"/>
+      <w:pPr>
+        <w:ind w:left="6480" w:hanging="360"/>
+      </w:pPr>
+      <w:rPr>
+        <w:u w:val="none"/>
+      </w:rPr>
+    </w:lvl>
+    <w:lvl w:ilvl="8">
+      <w:start w:val="1"/>
+      <w:numFmt w:val="lowerRoman"/>
+      <w:lvlText w:val="%9."/>
+      <w:lvlJc w:val="right"/>
+      <w:pPr>
+        <w:ind w:left="7200" w:hanging="360"/>
+      </w:pPr>
+      <w:rPr>
+        <w:u w:val="none"/>
+      </w:rPr>
+    </w:lvl>
+  </w:abstractNum>
+  <w:abstractNum w:abstractNumId="3" w15:restartNumberingAfterBreak="0">
+    <w:nsid w:val="52555290"/>
+    <w:multiLevelType w:val="multilevel"/>
+    <w:tmpl w:val="453C8742"/>
+    <w:lvl w:ilvl="0">
+      <w:start w:val="1"/>
+      <w:numFmt w:val="decimal"/>
+      <w:lvlText w:val="%1."/>
+      <w:lvlJc w:val="left"/>
+      <w:pPr>
         <w:ind w:left="720" w:hanging="360"/>
       </w:pPr>
       <w:rPr>
-        <w:rFonts w:ascii="Arial" w:eastAsia="Arial" w:hAnsi="Arial" w:cs="Arial"/>
+        <w:u w:val="none"/>
+      </w:rPr>
+    </w:lvl>
+    <w:lvl w:ilvl="1">
+      <w:start w:val="1"/>
+      <w:numFmt w:val="lowerLetter"/>
+      <w:lvlText w:val="%2."/>
+      <w:lvlJc w:val="left"/>
+      <w:pPr>
+        <w:ind w:left="1440" w:hanging="360"/>
+      </w:pPr>
+      <w:rPr>
+        <w:u w:val="none"/>
+      </w:rPr>
+    </w:lvl>
+    <w:lvl w:ilvl="2">
+      <w:start w:val="1"/>
+      <w:numFmt w:val="lowerRoman"/>
+      <w:lvlText w:val="%3."/>
+      <w:lvlJc w:val="right"/>
+      <w:pPr>
+        <w:ind w:left="2160" w:hanging="360"/>
+      </w:pPr>
+      <w:rPr>
+        <w:u w:val="none"/>
+      </w:rPr>
+    </w:lvl>
+    <w:lvl w:ilvl="3">
+      <w:start w:val="1"/>
+      <w:numFmt w:val="decimal"/>
+      <w:lvlText w:val="%4."/>
+      <w:lvlJc w:val="left"/>
+      <w:pPr>
+        <w:ind w:left="2880" w:hanging="360"/>
+      </w:pPr>
+      <w:rPr>
+        <w:u w:val="none"/>
+      </w:rPr>
+    </w:lvl>
+    <w:lvl w:ilvl="4">
+      <w:start w:val="1"/>
+      <w:numFmt w:val="lowerLetter"/>
+      <w:lvlText w:val="%5."/>
+      <w:lvlJc w:val="left"/>
+      <w:pPr>
+        <w:ind w:left="3600" w:hanging="360"/>
+      </w:pPr>
+      <w:rPr>
+        <w:u w:val="none"/>
+      </w:rPr>
+    </w:lvl>
+    <w:lvl w:ilvl="5">
+      <w:start w:val="1"/>
+      <w:numFmt w:val="lowerRoman"/>
+      <w:lvlText w:val="%6."/>
+      <w:lvlJc w:val="right"/>
+      <w:pPr>
+        <w:ind w:left="4320" w:hanging="360"/>
+      </w:pPr>
+      <w:rPr>
+        <w:u w:val="none"/>
+      </w:rPr>
+    </w:lvl>
+    <w:lvl w:ilvl="6">
+      <w:start w:val="1"/>
+      <w:numFmt w:val="decimal"/>
+      <w:lvlText w:val="%7."/>
+      <w:lvlJc w:val="left"/>
+      <w:pPr>
+        <w:ind w:left="5040" w:hanging="360"/>
+      </w:pPr>
+      <w:rPr>
+        <w:u w:val="none"/>
+      </w:rPr>
+    </w:lvl>
+    <w:lvl w:ilvl="7">
+      <w:start w:val="1"/>
+      <w:numFmt w:val="lowerLetter"/>
+      <w:lvlText w:val="%8."/>
+      <w:lvlJc w:val="left"/>
+      <w:pPr>
+        <w:ind w:left="5760" w:hanging="360"/>
+      </w:pPr>
+      <w:rPr>
+        <w:u w:val="none"/>
+      </w:rPr>
+    </w:lvl>
+    <w:lvl w:ilvl="8">
+      <w:start w:val="1"/>
+      <w:numFmt w:val="lowerRoman"/>
+      <w:lvlText w:val="%9."/>
+      <w:lvlJc w:val="right"/>
+      <w:pPr>
+        <w:ind w:left="6480" w:hanging="360"/>
+      </w:pPr>
+      <w:rPr>
+        <w:u w:val="none"/>
+      </w:rPr>
+    </w:lvl>
+  </w:abstractNum>
+  <w:abstractNum w:abstractNumId="4" w15:restartNumberingAfterBreak="0">
+    <w:nsid w:val="54D777B6"/>
+    <w:multiLevelType w:val="multilevel"/>
+    <w:tmpl w:val="9B98B0D0"/>
+    <w:lvl w:ilvl="0">
+      <w:start w:val="1"/>
+      <w:numFmt w:val="decimal"/>
+      <w:lvlText w:val="%1."/>
+      <w:lvlJc w:val="left"/>
+      <w:pPr>
+        <w:ind w:left="720" w:hanging="360"/>
+      </w:pPr>
+      <w:rPr>
+        <w:rFonts w:eastAsia="Arial" w:cs="Arial"/>
+        <w:b/>
         <w:u w:val="none"/>
       </w:rPr>
     </w:lvl>
@@ -2480,6 +2846,7 @@
         <w:ind w:left="1440" w:hanging="360"/>
       </w:pPr>
       <w:rPr>
+        <w:rFonts w:ascii="OpenSymbol" w:hAnsi="OpenSymbol" w:cs="OpenSymbol" w:hint="default"/>
         <w:u w:val="none"/>
       </w:rPr>
     </w:lvl>
@@ -2492,6 +2859,7 @@
         <w:ind w:left="2160" w:hanging="360"/>
       </w:pPr>
       <w:rPr>
+        <w:rFonts w:ascii="OpenSymbol" w:hAnsi="OpenSymbol" w:cs="OpenSymbol" w:hint="default"/>
         <w:u w:val="none"/>
       </w:rPr>
     </w:lvl>
@@ -2504,6 +2872,7 @@
         <w:ind w:left="2880" w:hanging="360"/>
       </w:pPr>
       <w:rPr>
+        <w:rFonts w:ascii="OpenSymbol" w:hAnsi="OpenSymbol" w:cs="OpenSymbol" w:hint="default"/>
         <w:u w:val="none"/>
       </w:rPr>
     </w:lvl>
@@ -2516,6 +2885,7 @@
         <w:ind w:left="3600" w:hanging="360"/>
       </w:pPr>
       <w:rPr>
+        <w:rFonts w:ascii="OpenSymbol" w:hAnsi="OpenSymbol" w:cs="OpenSymbol" w:hint="default"/>
         <w:u w:val="none"/>
       </w:rPr>
     </w:lvl>
@@ -2528,6 +2898,7 @@
         <w:ind w:left="4320" w:hanging="360"/>
       </w:pPr>
       <w:rPr>
+        <w:rFonts w:ascii="OpenSymbol" w:hAnsi="OpenSymbol" w:cs="OpenSymbol" w:hint="default"/>
         <w:u w:val="none"/>
       </w:rPr>
     </w:lvl>
@@ -2540,6 +2911,7 @@
         <w:ind w:left="5040" w:hanging="360"/>
       </w:pPr>
       <w:rPr>
+        <w:rFonts w:ascii="OpenSymbol" w:hAnsi="OpenSymbol" w:cs="OpenSymbol" w:hint="default"/>
         <w:u w:val="none"/>
       </w:rPr>
     </w:lvl>
@@ -2552,6 +2924,7 @@
         <w:ind w:left="5760" w:hanging="360"/>
       </w:pPr>
       <w:rPr>
+        <w:rFonts w:ascii="OpenSymbol" w:hAnsi="OpenSymbol" w:cs="OpenSymbol" w:hint="default"/>
         <w:u w:val="none"/>
       </w:rPr>
     </w:lvl>
@@ -2564,432 +2937,24 @@
         <w:ind w:left="6480" w:hanging="360"/>
       </w:pPr>
       <w:rPr>
+        <w:rFonts w:ascii="OpenSymbol" w:hAnsi="OpenSymbol" w:cs="OpenSymbol" w:hint="default"/>
         <w:u w:val="none"/>
       </w:rPr>
     </w:lvl>
   </w:abstractNum>
-  <w:abstractNum w:abstractNumId="2" w15:restartNumberingAfterBreak="0">
-    <w:nsid w:val="54DE21C9"/>
-    <w:multiLevelType w:val="hybridMultilevel"/>
-    <w:tmpl w:val="737614B0"/>
-    <w:lvl w:ilvl="0" w:tplc="5BB82344">
-      <w:start w:val="1"/>
-      <w:numFmt w:val="decimal"/>
-      <w:lvlText w:val="%1-"/>
-      <w:lvlJc w:val="left"/>
-      <w:pPr>
-        <w:ind w:left="1080" w:hanging="360"/>
-      </w:pPr>
-      <w:rPr>
-        <w:rFonts w:hint="default"/>
-        <w:b/>
-      </w:rPr>
-    </w:lvl>
-    <w:lvl w:ilvl="1" w:tplc="04160019" w:tentative="1">
-      <w:start w:val="1"/>
-      <w:numFmt w:val="lowerLetter"/>
-      <w:lvlText w:val="%2."/>
-      <w:lvlJc w:val="left"/>
-      <w:pPr>
-        <w:ind w:left="1800" w:hanging="360"/>
-      </w:pPr>
-    </w:lvl>
-    <w:lvl w:ilvl="2" w:tplc="0416001B" w:tentative="1">
-      <w:start w:val="1"/>
-      <w:numFmt w:val="lowerRoman"/>
-      <w:lvlText w:val="%3."/>
-      <w:lvlJc w:val="right"/>
-      <w:pPr>
-        <w:ind w:left="2520" w:hanging="180"/>
-      </w:pPr>
-    </w:lvl>
-    <w:lvl w:ilvl="3" w:tplc="0416000F" w:tentative="1">
-      <w:start w:val="1"/>
-      <w:numFmt w:val="decimal"/>
-      <w:lvlText w:val="%4."/>
-      <w:lvlJc w:val="left"/>
-      <w:pPr>
-        <w:ind w:left="3240" w:hanging="360"/>
-      </w:pPr>
-    </w:lvl>
-    <w:lvl w:ilvl="4" w:tplc="04160019" w:tentative="1">
-      <w:start w:val="1"/>
-      <w:numFmt w:val="lowerLetter"/>
-      <w:lvlText w:val="%5."/>
-      <w:lvlJc w:val="left"/>
-      <w:pPr>
-        <w:ind w:left="3960" w:hanging="360"/>
-      </w:pPr>
-    </w:lvl>
-    <w:lvl w:ilvl="5" w:tplc="0416001B" w:tentative="1">
-      <w:start w:val="1"/>
-      <w:numFmt w:val="lowerRoman"/>
-      <w:lvlText w:val="%6."/>
-      <w:lvlJc w:val="right"/>
-      <w:pPr>
-        <w:ind w:left="4680" w:hanging="180"/>
-      </w:pPr>
-    </w:lvl>
-    <w:lvl w:ilvl="6" w:tplc="0416000F" w:tentative="1">
-      <w:start w:val="1"/>
-      <w:numFmt w:val="decimal"/>
-      <w:lvlText w:val="%7."/>
-      <w:lvlJc w:val="left"/>
-      <w:pPr>
-        <w:ind w:left="5400" w:hanging="360"/>
-      </w:pPr>
-    </w:lvl>
-    <w:lvl w:ilvl="7" w:tplc="04160019" w:tentative="1">
-      <w:start w:val="1"/>
-      <w:numFmt w:val="lowerLetter"/>
-      <w:lvlText w:val="%8."/>
-      <w:lvlJc w:val="left"/>
-      <w:pPr>
-        <w:ind w:left="6120" w:hanging="360"/>
-      </w:pPr>
-    </w:lvl>
-    <w:lvl w:ilvl="8" w:tplc="0416001B" w:tentative="1">
-      <w:start w:val="1"/>
-      <w:numFmt w:val="lowerRoman"/>
-      <w:lvlText w:val="%9."/>
-      <w:lvlJc w:val="right"/>
-      <w:pPr>
-        <w:ind w:left="6840" w:hanging="180"/>
-      </w:pPr>
-    </w:lvl>
-  </w:abstractNum>
-  <w:abstractNum w:abstractNumId="3" w15:restartNumberingAfterBreak="0">
-    <w:nsid w:val="62871070"/>
-    <w:multiLevelType w:val="multilevel"/>
-    <w:tmpl w:val="BD0CFDAA"/>
-    <w:lvl w:ilvl="0">
-      <w:start w:val="1"/>
-      <w:numFmt w:val="decimal"/>
-      <w:lvlText w:val="%1."/>
-      <w:lvlJc w:val="left"/>
-      <w:pPr>
-        <w:ind w:left="1440" w:hanging="360"/>
-      </w:pPr>
-      <w:rPr>
-        <w:u w:val="none"/>
-      </w:rPr>
-    </w:lvl>
-    <w:lvl w:ilvl="1">
-      <w:start w:val="1"/>
-      <w:numFmt w:val="lowerLetter"/>
-      <w:lvlText w:val="%2."/>
-      <w:lvlJc w:val="left"/>
-      <w:pPr>
-        <w:ind w:left="2160" w:hanging="360"/>
-      </w:pPr>
-      <w:rPr>
-        <w:u w:val="none"/>
-      </w:rPr>
-    </w:lvl>
-    <w:lvl w:ilvl="2">
-      <w:start w:val="1"/>
-      <w:numFmt w:val="lowerRoman"/>
-      <w:lvlText w:val="%3."/>
-      <w:lvlJc w:val="right"/>
-      <w:pPr>
-        <w:ind w:left="2880" w:hanging="360"/>
-      </w:pPr>
-      <w:rPr>
-        <w:u w:val="none"/>
-      </w:rPr>
-    </w:lvl>
-    <w:lvl w:ilvl="3">
-      <w:start w:val="1"/>
-      <w:numFmt w:val="decimal"/>
-      <w:lvlText w:val="%4."/>
-      <w:lvlJc w:val="left"/>
-      <w:pPr>
-        <w:ind w:left="3600" w:hanging="360"/>
-      </w:pPr>
-      <w:rPr>
-        <w:u w:val="none"/>
-      </w:rPr>
-    </w:lvl>
-    <w:lvl w:ilvl="4">
-      <w:start w:val="1"/>
-      <w:numFmt w:val="lowerLetter"/>
-      <w:lvlText w:val="%5."/>
-      <w:lvlJc w:val="left"/>
-      <w:pPr>
-        <w:ind w:left="4320" w:hanging="360"/>
-      </w:pPr>
-      <w:rPr>
-        <w:u w:val="none"/>
-      </w:rPr>
-    </w:lvl>
-    <w:lvl w:ilvl="5">
-      <w:start w:val="1"/>
-      <w:numFmt w:val="lowerRoman"/>
-      <w:lvlText w:val="%6."/>
-      <w:lvlJc w:val="right"/>
-      <w:pPr>
-        <w:ind w:left="5040" w:hanging="360"/>
-      </w:pPr>
-      <w:rPr>
-        <w:u w:val="none"/>
-      </w:rPr>
-    </w:lvl>
-    <w:lvl w:ilvl="6">
-      <w:start w:val="1"/>
-      <w:numFmt w:val="decimal"/>
-      <w:lvlText w:val="%7."/>
-      <w:lvlJc w:val="left"/>
-      <w:pPr>
-        <w:ind w:left="5760" w:hanging="360"/>
-      </w:pPr>
-      <w:rPr>
-        <w:u w:val="none"/>
-      </w:rPr>
-    </w:lvl>
-    <w:lvl w:ilvl="7">
-      <w:start w:val="1"/>
-      <w:numFmt w:val="lowerLetter"/>
-      <w:lvlText w:val="%8."/>
-      <w:lvlJc w:val="left"/>
-      <w:pPr>
-        <w:ind w:left="6480" w:hanging="360"/>
-      </w:pPr>
-      <w:rPr>
-        <w:u w:val="none"/>
-      </w:rPr>
-    </w:lvl>
-    <w:lvl w:ilvl="8">
-      <w:start w:val="1"/>
-      <w:numFmt w:val="lowerRoman"/>
-      <w:lvlText w:val="%9."/>
-      <w:lvlJc w:val="right"/>
-      <w:pPr>
-        <w:ind w:left="7200" w:hanging="360"/>
-      </w:pPr>
-      <w:rPr>
-        <w:u w:val="none"/>
-      </w:rPr>
-    </w:lvl>
-  </w:abstractNum>
-  <w:abstractNum w:abstractNumId="4" w15:restartNumberingAfterBreak="0">
-    <w:nsid w:val="7E0979E4"/>
-    <w:multiLevelType w:val="multilevel"/>
-    <w:tmpl w:val="02CCAFAC"/>
-    <w:lvl w:ilvl="0">
-      <w:start w:val="1"/>
-      <w:numFmt w:val="decimal"/>
-      <w:lvlText w:val="%1."/>
-      <w:lvlJc w:val="left"/>
-      <w:pPr>
-        <w:ind w:left="720" w:hanging="360"/>
-      </w:pPr>
-      <w:rPr>
-        <w:u w:val="none"/>
-      </w:rPr>
-    </w:lvl>
-    <w:lvl w:ilvl="1">
-      <w:start w:val="1"/>
-      <w:numFmt w:val="lowerLetter"/>
-      <w:lvlText w:val="%2."/>
-      <w:lvlJc w:val="left"/>
-      <w:pPr>
-        <w:ind w:left="1440" w:hanging="360"/>
-      </w:pPr>
-      <w:rPr>
-        <w:u w:val="none"/>
-      </w:rPr>
-    </w:lvl>
-    <w:lvl w:ilvl="2">
-      <w:start w:val="1"/>
-      <w:numFmt w:val="lowerRoman"/>
-      <w:lvlText w:val="%3."/>
-      <w:lvlJc w:val="right"/>
-      <w:pPr>
-        <w:ind w:left="2160" w:hanging="360"/>
-      </w:pPr>
-      <w:rPr>
-        <w:u w:val="none"/>
-      </w:rPr>
-    </w:lvl>
-    <w:lvl w:ilvl="3">
-      <w:start w:val="1"/>
-      <w:numFmt w:val="decimal"/>
-      <w:lvlText w:val="%4."/>
-      <w:lvlJc w:val="left"/>
-      <w:pPr>
-        <w:ind w:left="2880" w:hanging="360"/>
-      </w:pPr>
-      <w:rPr>
-        <w:u w:val="none"/>
-      </w:rPr>
-    </w:lvl>
-    <w:lvl w:ilvl="4">
-      <w:start w:val="1"/>
-      <w:numFmt w:val="lowerLetter"/>
-      <w:lvlText w:val="%5."/>
-      <w:lvlJc w:val="left"/>
-      <w:pPr>
-        <w:ind w:left="3600" w:hanging="360"/>
-      </w:pPr>
-      <w:rPr>
-        <w:u w:val="none"/>
-      </w:rPr>
-    </w:lvl>
-    <w:lvl w:ilvl="5">
-      <w:start w:val="1"/>
-      <w:numFmt w:val="lowerRoman"/>
-      <w:lvlText w:val="%6."/>
-      <w:lvlJc w:val="right"/>
-      <w:pPr>
-        <w:ind w:left="4320" w:hanging="360"/>
-      </w:pPr>
-      <w:rPr>
-        <w:u w:val="none"/>
-      </w:rPr>
-    </w:lvl>
-    <w:lvl w:ilvl="6">
-      <w:start w:val="1"/>
-      <w:numFmt w:val="decimal"/>
-      <w:lvlText w:val="%7."/>
-      <w:lvlJc w:val="left"/>
-      <w:pPr>
-        <w:ind w:left="5040" w:hanging="360"/>
-      </w:pPr>
-      <w:rPr>
-        <w:u w:val="none"/>
-      </w:rPr>
-    </w:lvl>
-    <w:lvl w:ilvl="7">
-      <w:start w:val="1"/>
-      <w:numFmt w:val="lowerLetter"/>
-      <w:lvlText w:val="%8."/>
-      <w:lvlJc w:val="left"/>
-      <w:pPr>
-        <w:ind w:left="5760" w:hanging="360"/>
-      </w:pPr>
-      <w:rPr>
-        <w:u w:val="none"/>
-      </w:rPr>
-    </w:lvl>
-    <w:lvl w:ilvl="8">
-      <w:start w:val="1"/>
-      <w:numFmt w:val="lowerRoman"/>
-      <w:lvlText w:val="%9."/>
-      <w:lvlJc w:val="right"/>
-      <w:pPr>
-        <w:ind w:left="6480" w:hanging="360"/>
-      </w:pPr>
-      <w:rPr>
-        <w:u w:val="none"/>
-      </w:rPr>
-    </w:lvl>
-  </w:abstractNum>
-  <w:abstractNum w:abstractNumId="5" w15:restartNumberingAfterBreak="0">
-    <w:nsid w:val="7EBD7362"/>
-    <w:multiLevelType w:val="hybridMultilevel"/>
-    <w:tmpl w:val="16EE0EA4"/>
-    <w:lvl w:ilvl="0" w:tplc="C8AC298A">
-      <w:start w:val="1"/>
-      <w:numFmt w:val="decimal"/>
-      <w:lvlText w:val="%1-"/>
-      <w:lvlJc w:val="left"/>
-      <w:pPr>
-        <w:ind w:left="720" w:hanging="360"/>
-      </w:pPr>
-      <w:rPr>
-        <w:rFonts w:hint="default"/>
-        <w:b/>
-      </w:rPr>
-    </w:lvl>
-    <w:lvl w:ilvl="1" w:tplc="04160019" w:tentative="1">
-      <w:start w:val="1"/>
-      <w:numFmt w:val="lowerLetter"/>
-      <w:lvlText w:val="%2."/>
-      <w:lvlJc w:val="left"/>
-      <w:pPr>
-        <w:ind w:left="1440" w:hanging="360"/>
-      </w:pPr>
-    </w:lvl>
-    <w:lvl w:ilvl="2" w:tplc="0416001B" w:tentative="1">
-      <w:start w:val="1"/>
-      <w:numFmt w:val="lowerRoman"/>
-      <w:lvlText w:val="%3."/>
-      <w:lvlJc w:val="right"/>
-      <w:pPr>
-        <w:ind w:left="2160" w:hanging="180"/>
-      </w:pPr>
-    </w:lvl>
-    <w:lvl w:ilvl="3" w:tplc="0416000F" w:tentative="1">
-      <w:start w:val="1"/>
-      <w:numFmt w:val="decimal"/>
-      <w:lvlText w:val="%4."/>
-      <w:lvlJc w:val="left"/>
-      <w:pPr>
-        <w:ind w:left="2880" w:hanging="360"/>
-      </w:pPr>
-    </w:lvl>
-    <w:lvl w:ilvl="4" w:tplc="04160019" w:tentative="1">
-      <w:start w:val="1"/>
-      <w:numFmt w:val="lowerLetter"/>
-      <w:lvlText w:val="%5."/>
-      <w:lvlJc w:val="left"/>
-      <w:pPr>
-        <w:ind w:left="3600" w:hanging="360"/>
-      </w:pPr>
-    </w:lvl>
-    <w:lvl w:ilvl="5" w:tplc="0416001B" w:tentative="1">
-      <w:start w:val="1"/>
-      <w:numFmt w:val="lowerRoman"/>
-      <w:lvlText w:val="%6."/>
-      <w:lvlJc w:val="right"/>
-      <w:pPr>
-        <w:ind w:left="4320" w:hanging="180"/>
-      </w:pPr>
-    </w:lvl>
-    <w:lvl w:ilvl="6" w:tplc="0416000F" w:tentative="1">
-      <w:start w:val="1"/>
-      <w:numFmt w:val="decimal"/>
-      <w:lvlText w:val="%7."/>
-      <w:lvlJc w:val="left"/>
-      <w:pPr>
-        <w:ind w:left="5040" w:hanging="360"/>
-      </w:pPr>
-    </w:lvl>
-    <w:lvl w:ilvl="7" w:tplc="04160019" w:tentative="1">
-      <w:start w:val="1"/>
-      <w:numFmt w:val="lowerLetter"/>
-      <w:lvlText w:val="%8."/>
-      <w:lvlJc w:val="left"/>
-      <w:pPr>
-        <w:ind w:left="5760" w:hanging="360"/>
-      </w:pPr>
-    </w:lvl>
-    <w:lvl w:ilvl="8" w:tplc="0416001B" w:tentative="1">
-      <w:start w:val="1"/>
-      <w:numFmt w:val="lowerRoman"/>
-      <w:lvlText w:val="%9."/>
-      <w:lvlJc w:val="right"/>
-      <w:pPr>
-        <w:ind w:left="6480" w:hanging="180"/>
-      </w:pPr>
-    </w:lvl>
-  </w:abstractNum>
   <w:num w:numId="1">
+    <w:abstractNumId w:val="4"/>
+  </w:num>
+  <w:num w:numId="2">
+    <w:abstractNumId w:val="3"/>
+  </w:num>
+  <w:num w:numId="3">
+    <w:abstractNumId w:val="2"/>
+  </w:num>
+  <w:num w:numId="4">
     <w:abstractNumId w:val="1"/>
   </w:num>
-  <w:num w:numId="2">
-    <w:abstractNumId w:val="4"/>
-  </w:num>
-  <w:num w:numId="3">
-    <w:abstractNumId w:val="3"/>
-  </w:num>
-  <w:num w:numId="4">
-    <w:abstractNumId w:val="2"/>
-  </w:num>
   <w:num w:numId="5">
-    <w:abstractNumId w:val="5"/>
-  </w:num>
-  <w:num w:numId="6">
     <w:abstractNumId w:val="0"/>
   </w:num>
 </w:numbering>
@@ -3007,18 +2972,7 @@
         <w:lang w:val="pt-BR" w:eastAsia="pt-BR" w:bidi="ar-SA"/>
       </w:rPr>
     </w:rPrDefault>
-    <w:pPrDefault>
-      <w:pPr>
-        <w:pBdr>
-          <w:top w:val="nil"/>
-          <w:left w:val="nil"/>
-          <w:bottom w:val="nil"/>
-          <w:right w:val="nil"/>
-          <w:between w:val="nil"/>
-        </w:pBdr>
-        <w:spacing w:line="276" w:lineRule="auto"/>
-      </w:pPr>
-    </w:pPrDefault>
+    <w:pPrDefault/>
   </w:docDefaults>
   <w:latentStyles w:defLockedState="0" w:defUIPriority="99" w:defSemiHidden="0" w:defUnhideWhenUsed="0" w:defQFormat="0" w:count="371">
     <w:lsdException w:name="Normal" w:uiPriority="0" w:qFormat="1"/>
@@ -3395,11 +3349,16 @@
   </w:latentStyles>
   <w:style w:type="paragraph" w:default="1" w:styleId="Normal">
     <w:name w:val="Normal"/>
+    <w:qFormat/>
+    <w:pPr>
+      <w:spacing w:line="276" w:lineRule="auto"/>
+    </w:pPr>
   </w:style>
   <w:style w:type="paragraph" w:styleId="Ttulo1">
     <w:name w:val="heading 1"/>
     <w:basedOn w:val="Normal"/>
     <w:next w:val="Normal"/>
+    <w:qFormat/>
     <w:pPr>
       <w:keepNext/>
       <w:keepLines/>
@@ -3415,6 +3374,7 @@
     <w:name w:val="heading 2"/>
     <w:basedOn w:val="Normal"/>
     <w:next w:val="Normal"/>
+    <w:qFormat/>
     <w:pPr>
       <w:keepNext/>
       <w:keepLines/>
@@ -3430,6 +3390,7 @@
     <w:name w:val="heading 3"/>
     <w:basedOn w:val="Normal"/>
     <w:next w:val="Normal"/>
+    <w:qFormat/>
     <w:pPr>
       <w:keepNext/>
       <w:keepLines/>
@@ -3446,6 +3407,7 @@
     <w:name w:val="heading 4"/>
     <w:basedOn w:val="Normal"/>
     <w:next w:val="Normal"/>
+    <w:qFormat/>
     <w:pPr>
       <w:keepNext/>
       <w:keepLines/>
@@ -3462,6 +3424,7 @@
     <w:name w:val="heading 5"/>
     <w:basedOn w:val="Normal"/>
     <w:next w:val="Normal"/>
+    <w:qFormat/>
     <w:pPr>
       <w:keepNext/>
       <w:keepLines/>
@@ -3476,6 +3439,7 @@
     <w:name w:val="heading 6"/>
     <w:basedOn w:val="Normal"/>
     <w:next w:val="Normal"/>
+    <w:qFormat/>
     <w:pPr>
       <w:keepNext/>
       <w:keepLines/>
@@ -3514,6 +3478,318 @@
     <w:semiHidden/>
     <w:unhideWhenUsed/>
   </w:style>
+  <w:style w:type="character" w:customStyle="1" w:styleId="ListLabel1">
+    <w:name w:val="ListLabel 1"/>
+    <w:qFormat/>
+    <w:rPr>
+      <w:rFonts w:eastAsia="Arial" w:cs="Arial"/>
+      <w:b/>
+      <w:u w:val="none"/>
+    </w:rPr>
+  </w:style>
+  <w:style w:type="character" w:customStyle="1" w:styleId="ListLabel2">
+    <w:name w:val="ListLabel 2"/>
+    <w:qFormat/>
+    <w:rPr>
+      <w:u w:val="none"/>
+    </w:rPr>
+  </w:style>
+  <w:style w:type="character" w:customStyle="1" w:styleId="ListLabel3">
+    <w:name w:val="ListLabel 3"/>
+    <w:qFormat/>
+    <w:rPr>
+      <w:u w:val="none"/>
+    </w:rPr>
+  </w:style>
+  <w:style w:type="character" w:customStyle="1" w:styleId="ListLabel4">
+    <w:name w:val="ListLabel 4"/>
+    <w:qFormat/>
+    <w:rPr>
+      <w:u w:val="none"/>
+    </w:rPr>
+  </w:style>
+  <w:style w:type="character" w:customStyle="1" w:styleId="ListLabel5">
+    <w:name w:val="ListLabel 5"/>
+    <w:qFormat/>
+    <w:rPr>
+      <w:u w:val="none"/>
+    </w:rPr>
+  </w:style>
+  <w:style w:type="character" w:customStyle="1" w:styleId="ListLabel6">
+    <w:name w:val="ListLabel 6"/>
+    <w:qFormat/>
+    <w:rPr>
+      <w:u w:val="none"/>
+    </w:rPr>
+  </w:style>
+  <w:style w:type="character" w:customStyle="1" w:styleId="ListLabel7">
+    <w:name w:val="ListLabel 7"/>
+    <w:qFormat/>
+    <w:rPr>
+      <w:u w:val="none"/>
+    </w:rPr>
+  </w:style>
+  <w:style w:type="character" w:customStyle="1" w:styleId="ListLabel8">
+    <w:name w:val="ListLabel 8"/>
+    <w:qFormat/>
+    <w:rPr>
+      <w:u w:val="none"/>
+    </w:rPr>
+  </w:style>
+  <w:style w:type="character" w:customStyle="1" w:styleId="ListLabel9">
+    <w:name w:val="ListLabel 9"/>
+    <w:qFormat/>
+    <w:rPr>
+      <w:u w:val="none"/>
+    </w:rPr>
+  </w:style>
+  <w:style w:type="character" w:customStyle="1" w:styleId="ListLabel10">
+    <w:name w:val="ListLabel 10"/>
+    <w:qFormat/>
+    <w:rPr>
+      <w:u w:val="none"/>
+    </w:rPr>
+  </w:style>
+  <w:style w:type="character" w:customStyle="1" w:styleId="ListLabel11">
+    <w:name w:val="ListLabel 11"/>
+    <w:qFormat/>
+    <w:rPr>
+      <w:u w:val="none"/>
+    </w:rPr>
+  </w:style>
+  <w:style w:type="character" w:customStyle="1" w:styleId="ListLabel12">
+    <w:name w:val="ListLabel 12"/>
+    <w:qFormat/>
+    <w:rPr>
+      <w:u w:val="none"/>
+    </w:rPr>
+  </w:style>
+  <w:style w:type="character" w:customStyle="1" w:styleId="ListLabel13">
+    <w:name w:val="ListLabel 13"/>
+    <w:qFormat/>
+    <w:rPr>
+      <w:u w:val="none"/>
+    </w:rPr>
+  </w:style>
+  <w:style w:type="character" w:customStyle="1" w:styleId="ListLabel14">
+    <w:name w:val="ListLabel 14"/>
+    <w:qFormat/>
+    <w:rPr>
+      <w:u w:val="none"/>
+    </w:rPr>
+  </w:style>
+  <w:style w:type="character" w:customStyle="1" w:styleId="ListLabel15">
+    <w:name w:val="ListLabel 15"/>
+    <w:qFormat/>
+    <w:rPr>
+      <w:u w:val="none"/>
+    </w:rPr>
+  </w:style>
+  <w:style w:type="character" w:customStyle="1" w:styleId="ListLabel16">
+    <w:name w:val="ListLabel 16"/>
+    <w:qFormat/>
+    <w:rPr>
+      <w:u w:val="none"/>
+    </w:rPr>
+  </w:style>
+  <w:style w:type="character" w:customStyle="1" w:styleId="ListLabel17">
+    <w:name w:val="ListLabel 17"/>
+    <w:qFormat/>
+    <w:rPr>
+      <w:u w:val="none"/>
+    </w:rPr>
+  </w:style>
+  <w:style w:type="character" w:customStyle="1" w:styleId="ListLabel18">
+    <w:name w:val="ListLabel 18"/>
+    <w:qFormat/>
+    <w:rPr>
+      <w:u w:val="none"/>
+    </w:rPr>
+  </w:style>
+  <w:style w:type="character" w:customStyle="1" w:styleId="ListLabel19">
+    <w:name w:val="ListLabel 19"/>
+    <w:qFormat/>
+    <w:rPr>
+      <w:u w:val="none"/>
+    </w:rPr>
+  </w:style>
+  <w:style w:type="character" w:customStyle="1" w:styleId="ListLabel20">
+    <w:name w:val="ListLabel 20"/>
+    <w:qFormat/>
+    <w:rPr>
+      <w:u w:val="none"/>
+    </w:rPr>
+  </w:style>
+  <w:style w:type="character" w:customStyle="1" w:styleId="ListLabel21">
+    <w:name w:val="ListLabel 21"/>
+    <w:qFormat/>
+    <w:rPr>
+      <w:u w:val="none"/>
+    </w:rPr>
+  </w:style>
+  <w:style w:type="character" w:customStyle="1" w:styleId="ListLabel22">
+    <w:name w:val="ListLabel 22"/>
+    <w:qFormat/>
+    <w:rPr>
+      <w:u w:val="none"/>
+    </w:rPr>
+  </w:style>
+  <w:style w:type="character" w:customStyle="1" w:styleId="ListLabel23">
+    <w:name w:val="ListLabel 23"/>
+    <w:qFormat/>
+    <w:rPr>
+      <w:u w:val="none"/>
+    </w:rPr>
+  </w:style>
+  <w:style w:type="character" w:customStyle="1" w:styleId="ListLabel24">
+    <w:name w:val="ListLabel 24"/>
+    <w:qFormat/>
+    <w:rPr>
+      <w:u w:val="none"/>
+    </w:rPr>
+  </w:style>
+  <w:style w:type="character" w:customStyle="1" w:styleId="ListLabel25">
+    <w:name w:val="ListLabel 25"/>
+    <w:qFormat/>
+    <w:rPr>
+      <w:u w:val="none"/>
+    </w:rPr>
+  </w:style>
+  <w:style w:type="character" w:customStyle="1" w:styleId="ListLabel26">
+    <w:name w:val="ListLabel 26"/>
+    <w:qFormat/>
+    <w:rPr>
+      <w:u w:val="none"/>
+    </w:rPr>
+  </w:style>
+  <w:style w:type="character" w:customStyle="1" w:styleId="ListLabel27">
+    <w:name w:val="ListLabel 27"/>
+    <w:qFormat/>
+    <w:rPr>
+      <w:u w:val="none"/>
+    </w:rPr>
+  </w:style>
+  <w:style w:type="character" w:customStyle="1" w:styleId="ListLabel28">
+    <w:name w:val="ListLabel 28"/>
+    <w:qFormat/>
+    <w:rPr>
+      <w:b/>
+    </w:rPr>
+  </w:style>
+  <w:style w:type="character" w:customStyle="1" w:styleId="ListLabel29">
+    <w:name w:val="ListLabel 29"/>
+    <w:qFormat/>
+    <w:rPr>
+      <w:b/>
+    </w:rPr>
+  </w:style>
+  <w:style w:type="character" w:customStyle="1" w:styleId="Caracteresdenotaderodap">
+    <w:name w:val="Caracteres de nota de rodapé"/>
+    <w:qFormat/>
+  </w:style>
+  <w:style w:type="character" w:customStyle="1" w:styleId="ncoradanotaderodap">
+    <w:name w:val="Âncora da nota de rodapé"/>
+    <w:rPr>
+      <w:vertAlign w:val="superscript"/>
+    </w:rPr>
+  </w:style>
+  <w:style w:type="character" w:customStyle="1" w:styleId="ncoradanotadefim">
+    <w:name w:val="Âncora da nota de fim"/>
+    <w:rPr>
+      <w:vertAlign w:val="superscript"/>
+    </w:rPr>
+  </w:style>
+  <w:style w:type="character" w:customStyle="1" w:styleId="Caracteresdenotadefim">
+    <w:name w:val="Caracteres de nota de fim"/>
+    <w:qFormat/>
+  </w:style>
+  <w:style w:type="paragraph" w:styleId="Ttulo">
+    <w:name w:val="Title"/>
+    <w:basedOn w:val="Normal"/>
+    <w:next w:val="Corpodetexto"/>
+    <w:qFormat/>
+    <w:pPr>
+      <w:keepNext/>
+      <w:keepLines/>
+      <w:spacing w:after="60"/>
+    </w:pPr>
+    <w:rPr>
+      <w:sz w:val="52"/>
+      <w:szCs w:val="52"/>
+    </w:rPr>
+  </w:style>
+  <w:style w:type="paragraph" w:styleId="Corpodetexto">
+    <w:name w:val="Body Text"/>
+    <w:basedOn w:val="Normal"/>
+    <w:pPr>
+      <w:spacing w:after="140" w:line="288" w:lineRule="auto"/>
+    </w:pPr>
+  </w:style>
+  <w:style w:type="paragraph" w:styleId="Lista">
+    <w:name w:val="List"/>
+    <w:basedOn w:val="Corpodetexto"/>
+    <w:rPr>
+      <w:rFonts w:cs="Lucida Sans"/>
+    </w:rPr>
+  </w:style>
+  <w:style w:type="paragraph" w:styleId="Legenda">
+    <w:name w:val="caption"/>
+    <w:basedOn w:val="Normal"/>
+    <w:qFormat/>
+    <w:pPr>
+      <w:suppressLineNumbers/>
+      <w:spacing w:before="120" w:after="120"/>
+    </w:pPr>
+    <w:rPr>
+      <w:rFonts w:cs="Lucida Sans"/>
+      <w:i/>
+      <w:iCs/>
+      <w:sz w:val="24"/>
+      <w:szCs w:val="24"/>
+    </w:rPr>
+  </w:style>
+  <w:style w:type="paragraph" w:customStyle="1" w:styleId="ndice">
+    <w:name w:val="Índice"/>
+    <w:basedOn w:val="Normal"/>
+    <w:qFormat/>
+    <w:pPr>
+      <w:suppressLineNumbers/>
+    </w:pPr>
+    <w:rPr>
+      <w:rFonts w:cs="Lucida Sans"/>
+    </w:rPr>
+  </w:style>
+  <w:style w:type="paragraph" w:styleId="Subttulo">
+    <w:name w:val="Subtitle"/>
+    <w:basedOn w:val="Normal"/>
+    <w:next w:val="Normal"/>
+    <w:qFormat/>
+    <w:pPr>
+      <w:keepNext/>
+      <w:keepLines/>
+      <w:spacing w:after="320"/>
+    </w:pPr>
+    <w:rPr>
+      <w:color w:val="666666"/>
+      <w:sz w:val="30"/>
+      <w:szCs w:val="30"/>
+    </w:rPr>
+  </w:style>
+  <w:style w:type="paragraph" w:styleId="PargrafodaLista">
+    <w:name w:val="List Paragraph"/>
+    <w:basedOn w:val="Normal"/>
+    <w:uiPriority w:val="34"/>
+    <w:qFormat/>
+    <w:rsid w:val="005F5891"/>
+    <w:pPr>
+      <w:ind w:left="720"/>
+      <w:contextualSpacing/>
+    </w:pPr>
+  </w:style>
+  <w:style w:type="paragraph" w:styleId="Textodenotaderodap">
+    <w:name w:val="footnote text"/>
+    <w:basedOn w:val="Normal"/>
+  </w:style>
   <w:style w:type="table" w:customStyle="1" w:styleId="TableNormal">
     <w:name w:val="Table Normal"/>
     <w:tblPr>
@@ -3524,98 +3800,6 @@
         <w:right w:w="0" w:type="dxa"/>
       </w:tblCellMar>
     </w:tblPr>
-  </w:style>
-  <w:style w:type="paragraph" w:styleId="Ttulo">
-    <w:name w:val="Title"/>
-    <w:basedOn w:val="Normal"/>
-    <w:next w:val="Normal"/>
-    <w:pPr>
-      <w:keepNext/>
-      <w:keepLines/>
-      <w:spacing w:after="60"/>
-    </w:pPr>
-    <w:rPr>
-      <w:sz w:val="52"/>
-      <w:szCs w:val="52"/>
-    </w:rPr>
-  </w:style>
-  <w:style w:type="paragraph" w:styleId="Subttulo">
-    <w:name w:val="Subtitle"/>
-    <w:basedOn w:val="Normal"/>
-    <w:next w:val="Normal"/>
-    <w:pPr>
-      <w:keepNext/>
-      <w:keepLines/>
-      <w:spacing w:after="320"/>
-    </w:pPr>
-    <w:rPr>
-      <w:color w:val="666666"/>
-      <w:sz w:val="30"/>
-      <w:szCs w:val="30"/>
-    </w:rPr>
-  </w:style>
-  <w:style w:type="table" w:customStyle="1" w:styleId="a">
-    <w:basedOn w:val="TableNormal"/>
-    <w:tblPr>
-      <w:tblStyleRowBandSize w:val="1"/>
-      <w:tblStyleColBandSize w:val="1"/>
-      <w:tblCellMar>
-        <w:top w:w="100" w:type="dxa"/>
-        <w:left w:w="100" w:type="dxa"/>
-        <w:bottom w:w="100" w:type="dxa"/>
-        <w:right w:w="100" w:type="dxa"/>
-      </w:tblCellMar>
-    </w:tblPr>
-  </w:style>
-  <w:style w:type="table" w:customStyle="1" w:styleId="a0">
-    <w:basedOn w:val="TableNormal"/>
-    <w:tblPr>
-      <w:tblStyleRowBandSize w:val="1"/>
-      <w:tblStyleColBandSize w:val="1"/>
-      <w:tblCellMar>
-        <w:top w:w="100" w:type="dxa"/>
-        <w:left w:w="100" w:type="dxa"/>
-        <w:bottom w:w="100" w:type="dxa"/>
-        <w:right w:w="100" w:type="dxa"/>
-      </w:tblCellMar>
-    </w:tblPr>
-  </w:style>
-  <w:style w:type="table" w:customStyle="1" w:styleId="a1">
-    <w:basedOn w:val="TableNormal"/>
-    <w:tblPr>
-      <w:tblStyleRowBandSize w:val="1"/>
-      <w:tblStyleColBandSize w:val="1"/>
-      <w:tblCellMar>
-        <w:top w:w="100" w:type="dxa"/>
-        <w:left w:w="100" w:type="dxa"/>
-        <w:bottom w:w="100" w:type="dxa"/>
-        <w:right w:w="100" w:type="dxa"/>
-      </w:tblCellMar>
-    </w:tblPr>
-  </w:style>
-  <w:style w:type="table" w:customStyle="1" w:styleId="a2">
-    <w:basedOn w:val="TableNormal"/>
-    <w:tblPr>
-      <w:tblStyleRowBandSize w:val="1"/>
-      <w:tblStyleColBandSize w:val="1"/>
-      <w:tblCellMar>
-        <w:top w:w="100" w:type="dxa"/>
-        <w:left w:w="100" w:type="dxa"/>
-        <w:bottom w:w="100" w:type="dxa"/>
-        <w:right w:w="100" w:type="dxa"/>
-      </w:tblCellMar>
-    </w:tblPr>
-  </w:style>
-  <w:style w:type="paragraph" w:styleId="PargrafodaLista">
-    <w:name w:val="List Paragraph"/>
-    <w:basedOn w:val="Normal"/>
-    <w:uiPriority w:val="34"/>
-    <w:qFormat/>
-    <w:rsid w:val="005F5891"/>
-    <w:pPr>
-      <w:ind w:left="720"/>
-      <w:contextualSpacing/>
-    </w:pPr>
   </w:style>
 </w:styles>
 </file>

</xml_diff>